<commit_message>
Chỉnh sửa User manual.docx
</commit_message>
<xml_diff>
--- a/User manual.docx
+++ b/User manual.docx
@@ -5935,6 +5935,85 @@
     <w:p>
       <w:pPr>
         <w:pStyle w:val="ListParagraph"/>
+        <w:numPr>
+          <w:ilvl w:val="0"/>
+          <w:numId w:val="14"/>
+        </w:numPr>
+        <w:jc w:val="both"/>
+        <w:rPr>
+          <w:rFonts w:ascii="Times New Roman" w:hAnsi="Times New Roman" w:cs="Times New Roman"/>
+          <w:sz w:val="26"/>
+          <w:szCs w:val="26"/>
+        </w:rPr>
+      </w:pPr>
+      <w:r>
+        <w:rPr>
+          <w:rFonts w:ascii="Times New Roman" w:hAnsi="Times New Roman" w:cs="Times New Roman"/>
+          <w:sz w:val="26"/>
+          <w:szCs w:val="26"/>
+        </w:rPr>
+        <w:t xml:space="preserve">Sử </w:t>
+      </w:r>
+      <w:r>
+        <w:rPr>
+          <w:rFonts w:ascii="Times New Roman" w:hAnsi="Times New Roman" w:cs="Times New Roman"/>
+          <w:sz w:val="26"/>
+          <w:szCs w:val="26"/>
+        </w:rPr>
+        <w:t>dụng cách thiết kế file XML thông thường. Nên có thể dùng các lớp thư viện System.XML.</w:t>
+      </w:r>
+      <w:r>
+        <w:rPr>
+          <w:rFonts w:ascii="Times New Roman" w:hAnsi="Times New Roman" w:cs="Times New Roman"/>
+          <w:sz w:val="26"/>
+          <w:szCs w:val="26"/>
+        </w:rPr>
+        <w:t xml:space="preserve"> </w:t>
+      </w:r>
+      <w:r>
+        <w:rPr>
+          <w:rFonts w:ascii="Times New Roman" w:hAnsi="Times New Roman" w:cs="Times New Roman"/>
+          <w:sz w:val="26"/>
+          <w:szCs w:val="26"/>
+        </w:rPr>
+        <w:t>Không s</w:t>
+      </w:r>
+      <w:r>
+        <w:rPr>
+          <w:rFonts w:ascii="Times New Roman" w:hAnsi="Times New Roman" w:cs="Times New Roman"/>
+          <w:sz w:val="26"/>
+          <w:szCs w:val="26"/>
+        </w:rPr>
+        <w:t>ử</w:t>
+      </w:r>
+      <w:r>
+        <w:rPr>
+          <w:rFonts w:ascii="Times New Roman" w:hAnsi="Times New Roman" w:cs="Times New Roman"/>
+          <w:sz w:val="26"/>
+          <w:szCs w:val="26"/>
+        </w:rPr>
+        <w:t xml:space="preserve"> dụng cách đặc tả riêng file XML được XNA h</w:t>
+      </w:r>
+      <w:r>
+        <w:rPr>
+          <w:rFonts w:ascii="Times New Roman" w:hAnsi="Times New Roman" w:cs="Times New Roman"/>
+          <w:sz w:val="26"/>
+          <w:szCs w:val="26"/>
+        </w:rPr>
+        <w:t>ỗ</w:t>
+      </w:r>
+      <w:r>
+        <w:rPr>
+          <w:rFonts w:ascii="Times New Roman" w:hAnsi="Times New Roman" w:cs="Times New Roman"/>
+          <w:sz w:val="26"/>
+          <w:szCs w:val="26"/>
+        </w:rPr>
+        <w:t xml:space="preserve"> trợ.</w:t>
+      </w:r>
+    </w:p>
+    <w:p>
+      <w:pPr>
+        <w:pStyle w:val="ListParagraph"/>
         <w:ind w:left="0"/>
         <w:jc w:val="center"/>
         <w:rPr>
@@ -5952,7 +6031,7 @@
         </w:rPr>
         <w:drawing>
           <wp:inline distT="0" distB="0" distL="0" distR="0">
-            <wp:extent cx="3028950" cy="2215461"/>
+            <wp:extent cx="2705100" cy="1978588"/>
             <wp:effectExtent l="19050" t="0" r="0" b="0"/>
             <wp:docPr id="38" name="Picture 33"/>
             <wp:cNvGraphicFramePr>
@@ -5977,7 +6056,7 @@
                   <pic:spPr bwMode="auto">
                     <a:xfrm>
                       <a:off x="0" y="0"/>
-                      <a:ext cx="3028950" cy="2215461"/>
+                      <a:ext cx="2707541" cy="1980373"/>
                     </a:xfrm>
                     <a:prstGeom prst="rect">
                       <a:avLst/>
@@ -9403,7 +9482,7 @@
             <w:rPr>
               <w:noProof/>
             </w:rPr>
-            <w:t>1</w:t>
+            <w:t>7</w:t>
           </w:r>
         </w:fldSimple>
       </w:p>

</xml_diff>

<commit_message>
Cập nhật User manual.docx
</commit_message>
<xml_diff>
--- a/User manual.docx
+++ b/User manual.docx
@@ -87,6 +87,54 @@
         </w:rPr>
         <w:t>--</w:t>
       </w:r>
+    </w:p>
+    <w:p>
+      <w:pPr>
+        <w:jc w:val="center"/>
+        <w:rPr>
+          <w:rFonts w:ascii="Times New Roman" w:hAnsi="Times New Roman" w:cs="Times New Roman"/>
+          <w:b/>
+          <w:color w:val="FF0000"/>
+          <w:sz w:val="56"/>
+          <w:szCs w:val="56"/>
+        </w:rPr>
+      </w:pPr>
+    </w:p>
+    <w:p>
+      <w:pPr>
+        <w:jc w:val="center"/>
+        <w:rPr>
+          <w:rFonts w:ascii="Times New Roman" w:hAnsi="Times New Roman" w:cs="Times New Roman"/>
+          <w:b/>
+          <w:color w:val="FF0000"/>
+          <w:sz w:val="56"/>
+          <w:szCs w:val="56"/>
+        </w:rPr>
+      </w:pPr>
+    </w:p>
+    <w:p>
+      <w:pPr>
+        <w:jc w:val="center"/>
+        <w:rPr>
+          <w:rFonts w:ascii="Times New Roman" w:hAnsi="Times New Roman" w:cs="Times New Roman"/>
+          <w:b/>
+          <w:color w:val="FF0000"/>
+          <w:sz w:val="56"/>
+          <w:szCs w:val="56"/>
+        </w:rPr>
+      </w:pPr>
+    </w:p>
+    <w:p>
+      <w:pPr>
+        <w:jc w:val="center"/>
+        <w:rPr>
+          <w:rFonts w:ascii="Times New Roman" w:hAnsi="Times New Roman" w:cs="Times New Roman"/>
+          <w:b/>
+          <w:color w:val="FF0000"/>
+          <w:sz w:val="56"/>
+          <w:szCs w:val="56"/>
+        </w:rPr>
+      </w:pPr>
     </w:p>
     <w:p>
       <w:pPr>
@@ -237,7 +285,7 @@
           <w:r>
             <w:fldChar w:fldCharType="separate"/>
           </w:r>
-          <w:hyperlink w:anchor="_Toc296948479" w:history="1">
+          <w:hyperlink w:anchor="_Toc296964308" w:history="1">
             <w:r>
               <w:rPr>
                 <w:rStyle w:val="Hyperlink"/>
@@ -280,7 +328,7 @@
                 <w:noProof/>
                 <w:webHidden/>
               </w:rPr>
-              <w:instrText xml:space="preserve"> PAGEREF _Toc296948479 \h </w:instrText>
+              <w:instrText xml:space="preserve"> PAGEREF _Toc296964308 \h </w:instrText>
             </w:r>
             <w:r>
               <w:rPr>
@@ -323,7 +371,7 @@
               <w:noProof/>
             </w:rPr>
           </w:pPr>
-          <w:hyperlink w:anchor="_Toc296948480" w:history="1">
+          <w:hyperlink w:anchor="_Toc296964309" w:history="1">
             <w:r>
               <w:rPr>
                 <w:rStyle w:val="Hyperlink"/>
@@ -366,7 +414,7 @@
                 <w:noProof/>
                 <w:webHidden/>
               </w:rPr>
-              <w:instrText xml:space="preserve"> PAGEREF _Toc296948480 \h </w:instrText>
+              <w:instrText xml:space="preserve"> PAGEREF _Toc296964309 \h </w:instrText>
             </w:r>
             <w:r>
               <w:rPr>
@@ -409,7 +457,7 @@
               <w:noProof/>
             </w:rPr>
           </w:pPr>
-          <w:hyperlink w:anchor="_Toc296948481" w:history="1">
+          <w:hyperlink w:anchor="_Toc296964310" w:history="1">
             <w:r>
               <w:rPr>
                 <w:rStyle w:val="Hyperlink"/>
@@ -452,7 +500,7 @@
                 <w:noProof/>
                 <w:webHidden/>
               </w:rPr>
-              <w:instrText xml:space="preserve"> PAGEREF _Toc296948481 \h </w:instrText>
+              <w:instrText xml:space="preserve"> PAGEREF _Toc296964310 \h </w:instrText>
             </w:r>
             <w:r>
               <w:rPr>
@@ -491,12 +539,11 @@
               <w:noProof/>
             </w:rPr>
           </w:pPr>
-          <w:hyperlink w:anchor="_Toc296948482" w:history="1">
+          <w:hyperlink w:anchor="_Toc296964311" w:history="1">
             <w:r>
               <w:rPr>
                 <w:rStyle w:val="Hyperlink"/>
                 <w:rFonts w:ascii="Times New Roman" w:hAnsi="Times New Roman" w:cs="Times New Roman"/>
-                <w:b/>
                 <w:noProof/>
               </w:rPr>
               <w:t>a.</w:t>
@@ -512,7 +559,6 @@
               <w:rPr>
                 <w:rStyle w:val="Hyperlink"/>
                 <w:rFonts w:ascii="Times New Roman" w:hAnsi="Times New Roman" w:cs="Times New Roman"/>
-                <w:b/>
                 <w:noProof/>
               </w:rPr>
               <w:t>Giới Thiệu:</w:t>
@@ -536,7 +582,7 @@
                 <w:noProof/>
                 <w:webHidden/>
               </w:rPr>
-              <w:instrText xml:space="preserve"> PAGEREF _Toc296948482 \h </w:instrText>
+              <w:instrText xml:space="preserve"> PAGEREF _Toc296964311 \h </w:instrText>
             </w:r>
             <w:r>
               <w:rPr>
@@ -575,12 +621,11 @@
               <w:noProof/>
             </w:rPr>
           </w:pPr>
-          <w:hyperlink w:anchor="_Toc296948483" w:history="1">
+          <w:hyperlink w:anchor="_Toc296964312" w:history="1">
             <w:r>
               <w:rPr>
                 <w:rStyle w:val="Hyperlink"/>
                 <w:rFonts w:ascii="Times New Roman" w:hAnsi="Times New Roman" w:cs="Times New Roman"/>
-                <w:b/>
                 <w:noProof/>
               </w:rPr>
               <w:t>b.</w:t>
@@ -596,7 +641,6 @@
               <w:rPr>
                 <w:rStyle w:val="Hyperlink"/>
                 <w:rFonts w:ascii="Times New Roman" w:hAnsi="Times New Roman" w:cs="Times New Roman"/>
-                <w:b/>
                 <w:noProof/>
               </w:rPr>
               <w:t>Thể Loại:</w:t>
@@ -620,7 +664,7 @@
                 <w:noProof/>
                 <w:webHidden/>
               </w:rPr>
-              <w:instrText xml:space="preserve"> PAGEREF _Toc296948483 \h </w:instrText>
+              <w:instrText xml:space="preserve"> PAGEREF _Toc296964312 \h </w:instrText>
             </w:r>
             <w:r>
               <w:rPr>
@@ -659,12 +703,11 @@
               <w:noProof/>
             </w:rPr>
           </w:pPr>
-          <w:hyperlink w:anchor="_Toc296948484" w:history="1">
+          <w:hyperlink w:anchor="_Toc296964313" w:history="1">
             <w:r>
               <w:rPr>
                 <w:rStyle w:val="Hyperlink"/>
                 <w:rFonts w:ascii="Times New Roman" w:hAnsi="Times New Roman" w:cs="Times New Roman"/>
-                <w:b/>
                 <w:noProof/>
               </w:rPr>
               <w:t>c.</w:t>
@@ -680,7 +723,6 @@
               <w:rPr>
                 <w:rStyle w:val="Hyperlink"/>
                 <w:rFonts w:ascii="Times New Roman" w:hAnsi="Times New Roman" w:cs="Times New Roman"/>
-                <w:b/>
                 <w:noProof/>
               </w:rPr>
               <w:t>Cách Chơi:</w:t>
@@ -704,7 +746,7 @@
                 <w:noProof/>
                 <w:webHidden/>
               </w:rPr>
-              <w:instrText xml:space="preserve"> PAGEREF _Toc296948484 \h </w:instrText>
+              <w:instrText xml:space="preserve"> PAGEREF _Toc296964313 \h </w:instrText>
             </w:r>
             <w:r>
               <w:rPr>
@@ -747,7 +789,7 @@
               <w:noProof/>
             </w:rPr>
           </w:pPr>
-          <w:hyperlink w:anchor="_Toc296948485" w:history="1">
+          <w:hyperlink w:anchor="_Toc296964314" w:history="1">
             <w:r>
               <w:rPr>
                 <w:rStyle w:val="Hyperlink"/>
@@ -790,7 +832,7 @@
                 <w:noProof/>
                 <w:webHidden/>
               </w:rPr>
-              <w:instrText xml:space="preserve"> PAGEREF _Toc296948485 \h </w:instrText>
+              <w:instrText xml:space="preserve"> PAGEREF _Toc296964314 \h </w:instrText>
             </w:r>
             <w:r>
               <w:rPr>
@@ -829,7 +871,7 @@
               <w:noProof/>
             </w:rPr>
           </w:pPr>
-          <w:hyperlink w:anchor="_Toc296948486" w:history="1">
+          <w:hyperlink w:anchor="_Toc296964315" w:history="1">
             <w:r>
               <w:rPr>
                 <w:rStyle w:val="Hyperlink"/>
@@ -872,7 +914,7 @@
                 <w:noProof/>
                 <w:webHidden/>
               </w:rPr>
-              <w:instrText xml:space="preserve"> PAGEREF _Toc296948486 \h </w:instrText>
+              <w:instrText xml:space="preserve"> PAGEREF _Toc296964315 \h </w:instrText>
             </w:r>
             <w:r>
               <w:rPr>
@@ -911,7 +953,7 @@
               <w:noProof/>
             </w:rPr>
           </w:pPr>
-          <w:hyperlink w:anchor="_Toc296948487" w:history="1">
+          <w:hyperlink w:anchor="_Toc296964316" w:history="1">
             <w:r>
               <w:rPr>
                 <w:rStyle w:val="Hyperlink"/>
@@ -954,7 +996,7 @@
                 <w:noProof/>
                 <w:webHidden/>
               </w:rPr>
-              <w:instrText xml:space="preserve"> PAGEREF _Toc296948487 \h </w:instrText>
+              <w:instrText xml:space="preserve"> PAGEREF _Toc296964316 \h </w:instrText>
             </w:r>
             <w:r>
               <w:rPr>
@@ -974,7 +1016,7 @@
                 <w:noProof/>
                 <w:webHidden/>
               </w:rPr>
-              <w:t>5</w:t>
+              <w:t>4</w:t>
             </w:r>
             <w:r>
               <w:rPr>
@@ -993,7 +1035,7 @@
               <w:noProof/>
             </w:rPr>
           </w:pPr>
-          <w:hyperlink w:anchor="_Toc296948488" w:history="1">
+          <w:hyperlink w:anchor="_Toc296964317" w:history="1">
             <w:r>
               <w:rPr>
                 <w:rStyle w:val="Hyperlink"/>
@@ -1036,7 +1078,7 @@
                 <w:noProof/>
                 <w:webHidden/>
               </w:rPr>
-              <w:instrText xml:space="preserve"> PAGEREF _Toc296948488 \h </w:instrText>
+              <w:instrText xml:space="preserve"> PAGEREF _Toc296964317 \h </w:instrText>
             </w:r>
             <w:r>
               <w:rPr>
@@ -1056,7 +1098,7 @@
                 <w:noProof/>
                 <w:webHidden/>
               </w:rPr>
-              <w:t>6</w:t>
+              <w:t>7</w:t>
             </w:r>
             <w:r>
               <w:rPr>
@@ -1075,7 +1117,7 @@
               <w:noProof/>
             </w:rPr>
           </w:pPr>
-          <w:hyperlink w:anchor="_Toc296948489" w:history="1">
+          <w:hyperlink w:anchor="_Toc296964318" w:history="1">
             <w:r>
               <w:rPr>
                 <w:rStyle w:val="Hyperlink"/>
@@ -1118,7 +1160,7 @@
                 <w:noProof/>
                 <w:webHidden/>
               </w:rPr>
-              <w:instrText xml:space="preserve"> PAGEREF _Toc296948489 \h </w:instrText>
+              <w:instrText xml:space="preserve"> PAGEREF _Toc296964318 \h </w:instrText>
             </w:r>
             <w:r>
               <w:rPr>
@@ -1138,7 +1180,7 @@
                 <w:noProof/>
                 <w:webHidden/>
               </w:rPr>
-              <w:t>6</w:t>
+              <w:t>7</w:t>
             </w:r>
             <w:r>
               <w:rPr>
@@ -1157,7 +1199,7 @@
               <w:noProof/>
             </w:rPr>
           </w:pPr>
-          <w:hyperlink w:anchor="_Toc296948490" w:history="1">
+          <w:hyperlink w:anchor="_Toc296964319" w:history="1">
             <w:r>
               <w:rPr>
                 <w:rStyle w:val="Hyperlink"/>
@@ -1200,7 +1242,7 @@
                 <w:noProof/>
                 <w:webHidden/>
               </w:rPr>
-              <w:instrText xml:space="preserve"> PAGEREF _Toc296948490 \h </w:instrText>
+              <w:instrText xml:space="preserve"> PAGEREF _Toc296964319 \h </w:instrText>
             </w:r>
             <w:r>
               <w:rPr>
@@ -1220,7 +1262,7 @@
                 <w:noProof/>
                 <w:webHidden/>
               </w:rPr>
-              <w:t>7</w:t>
+              <w:t>8</w:t>
             </w:r>
             <w:r>
               <w:rPr>
@@ -1243,7 +1285,7 @@
               <w:noProof/>
             </w:rPr>
           </w:pPr>
-          <w:hyperlink w:anchor="_Toc296948491" w:history="1">
+          <w:hyperlink w:anchor="_Toc296964320" w:history="1">
             <w:r>
               <w:rPr>
                 <w:rStyle w:val="Hyperlink"/>
@@ -1286,7 +1328,7 @@
                 <w:noProof/>
                 <w:webHidden/>
               </w:rPr>
-              <w:instrText xml:space="preserve"> PAGEREF _Toc296948491 \h </w:instrText>
+              <w:instrText xml:space="preserve"> PAGEREF _Toc296964320 \h </w:instrText>
             </w:r>
             <w:r>
               <w:rPr>
@@ -1306,7 +1348,7 @@
                 <w:noProof/>
                 <w:webHidden/>
               </w:rPr>
-              <w:t>7</w:t>
+              <w:t>8</w:t>
             </w:r>
             <w:r>
               <w:rPr>
@@ -1325,7 +1367,7 @@
               <w:noProof/>
             </w:rPr>
           </w:pPr>
-          <w:hyperlink w:anchor="_Toc296948492" w:history="1">
+          <w:hyperlink w:anchor="_Toc296964321" w:history="1">
             <w:r>
               <w:rPr>
                 <w:rStyle w:val="Hyperlink"/>
@@ -1368,7 +1410,7 @@
                 <w:noProof/>
                 <w:webHidden/>
               </w:rPr>
-              <w:instrText xml:space="preserve"> PAGEREF _Toc296948492 \h </w:instrText>
+              <w:instrText xml:space="preserve"> PAGEREF _Toc296964321 \h </w:instrText>
             </w:r>
             <w:r>
               <w:rPr>
@@ -1388,7 +1430,7 @@
                 <w:noProof/>
                 <w:webHidden/>
               </w:rPr>
-              <w:t>7</w:t>
+              <w:t>8</w:t>
             </w:r>
             <w:r>
               <w:rPr>
@@ -1407,7 +1449,7 @@
               <w:noProof/>
             </w:rPr>
           </w:pPr>
-          <w:hyperlink w:anchor="_Toc296948493" w:history="1">
+          <w:hyperlink w:anchor="_Toc296964322" w:history="1">
             <w:r>
               <w:rPr>
                 <w:rStyle w:val="Hyperlink"/>
@@ -1450,7 +1492,7 @@
                 <w:noProof/>
                 <w:webHidden/>
               </w:rPr>
-              <w:instrText xml:space="preserve"> PAGEREF _Toc296948493 \h </w:instrText>
+              <w:instrText xml:space="preserve"> PAGEREF _Toc296964322 \h </w:instrText>
             </w:r>
             <w:r>
               <w:rPr>
@@ -1470,7 +1512,7 @@
                 <w:noProof/>
                 <w:webHidden/>
               </w:rPr>
-              <w:t>7</w:t>
+              <w:t>8</w:t>
             </w:r>
             <w:r>
               <w:rPr>
@@ -1489,7 +1531,7 @@
               <w:noProof/>
             </w:rPr>
           </w:pPr>
-          <w:hyperlink w:anchor="_Toc296948494" w:history="1">
+          <w:hyperlink w:anchor="_Toc296964323" w:history="1">
             <w:r>
               <w:rPr>
                 <w:rStyle w:val="Hyperlink"/>
@@ -1532,7 +1574,7 @@
                 <w:noProof/>
                 <w:webHidden/>
               </w:rPr>
-              <w:instrText xml:space="preserve"> PAGEREF _Toc296948494 \h </w:instrText>
+              <w:instrText xml:space="preserve"> PAGEREF _Toc296964323 \h </w:instrText>
             </w:r>
             <w:r>
               <w:rPr>
@@ -1552,7 +1594,7 @@
                 <w:noProof/>
                 <w:webHidden/>
               </w:rPr>
-              <w:t>7</w:t>
+              <w:t>8</w:t>
             </w:r>
             <w:r>
               <w:rPr>
@@ -1571,7 +1613,7 @@
               <w:noProof/>
             </w:rPr>
           </w:pPr>
-          <w:hyperlink w:anchor="_Toc296948495" w:history="1">
+          <w:hyperlink w:anchor="_Toc296964324" w:history="1">
             <w:r>
               <w:rPr>
                 <w:rStyle w:val="Hyperlink"/>
@@ -1614,7 +1656,7 @@
                 <w:noProof/>
                 <w:webHidden/>
               </w:rPr>
-              <w:instrText xml:space="preserve"> PAGEREF _Toc296948495 \h </w:instrText>
+              <w:instrText xml:space="preserve"> PAGEREF _Toc296964324 \h </w:instrText>
             </w:r>
             <w:r>
               <w:rPr>
@@ -1634,7 +1676,7 @@
                 <w:noProof/>
                 <w:webHidden/>
               </w:rPr>
-              <w:t>8</w:t>
+              <w:t>9</w:t>
             </w:r>
             <w:r>
               <w:rPr>
@@ -1653,7 +1695,7 @@
               <w:noProof/>
             </w:rPr>
           </w:pPr>
-          <w:hyperlink w:anchor="_Toc296948496" w:history="1">
+          <w:hyperlink w:anchor="_Toc296964325" w:history="1">
             <w:r>
               <w:rPr>
                 <w:rStyle w:val="Hyperlink"/>
@@ -1696,7 +1738,7 @@
                 <w:noProof/>
                 <w:webHidden/>
               </w:rPr>
-              <w:instrText xml:space="preserve"> PAGEREF _Toc296948496 \h </w:instrText>
+              <w:instrText xml:space="preserve"> PAGEREF _Toc296964325 \h </w:instrText>
             </w:r>
             <w:r>
               <w:rPr>
@@ -1716,7 +1758,7 @@
                 <w:noProof/>
                 <w:webHidden/>
               </w:rPr>
-              <w:t>8</w:t>
+              <w:t>9</w:t>
             </w:r>
             <w:r>
               <w:rPr>
@@ -1735,7 +1777,7 @@
               <w:noProof/>
             </w:rPr>
           </w:pPr>
-          <w:hyperlink w:anchor="_Toc296948497" w:history="1">
+          <w:hyperlink w:anchor="_Toc296964326" w:history="1">
             <w:r>
               <w:rPr>
                 <w:rStyle w:val="Hyperlink"/>
@@ -1778,7 +1820,7 @@
                 <w:noProof/>
                 <w:webHidden/>
               </w:rPr>
-              <w:instrText xml:space="preserve"> PAGEREF _Toc296948497 \h </w:instrText>
+              <w:instrText xml:space="preserve"> PAGEREF _Toc296964326 \h </w:instrText>
             </w:r>
             <w:r>
               <w:rPr>
@@ -1798,7 +1840,7 @@
                 <w:noProof/>
                 <w:webHidden/>
               </w:rPr>
-              <w:t>9</w:t>
+              <w:t>10</w:t>
             </w:r>
             <w:r>
               <w:rPr>
@@ -1817,7 +1859,7 @@
               <w:noProof/>
             </w:rPr>
           </w:pPr>
-          <w:hyperlink w:anchor="_Toc296948498" w:history="1">
+          <w:hyperlink w:anchor="_Toc296964327" w:history="1">
             <w:r>
               <w:rPr>
                 <w:rStyle w:val="Hyperlink"/>
@@ -1839,7 +1881,7 @@
                 <w:rFonts w:ascii="Times New Roman" w:eastAsia="Times New Roman" w:hAnsi="Times New Roman" w:cs="Times New Roman"/>
                 <w:noProof/>
               </w:rPr>
-              <w:t>Xử lý khi nhân vật chính rơi xuống vực, va chạm vật thể (50%)</w:t>
+              <w:t>Thiết kế phần đấu trùm cuối màn chơi (0%)</w:t>
             </w:r>
             <w:r>
               <w:rPr>
@@ -1860,7 +1902,7 @@
                 <w:noProof/>
                 <w:webHidden/>
               </w:rPr>
-              <w:instrText xml:space="preserve"> PAGEREF _Toc296948498 \h </w:instrText>
+              <w:instrText xml:space="preserve"> PAGEREF _Toc296964327 \h </w:instrText>
             </w:r>
             <w:r>
               <w:rPr>
@@ -1880,7 +1922,7 @@
                 <w:noProof/>
                 <w:webHidden/>
               </w:rPr>
-              <w:t>9</w:t>
+              <w:t>10</w:t>
             </w:r>
             <w:r>
               <w:rPr>
@@ -1899,7 +1941,7 @@
               <w:noProof/>
             </w:rPr>
           </w:pPr>
-          <w:hyperlink w:anchor="_Toc296948499" w:history="1">
+          <w:hyperlink w:anchor="_Toc296964328" w:history="1">
             <w:r>
               <w:rPr>
                 <w:rStyle w:val="Hyperlink"/>
@@ -1921,7 +1963,7 @@
                 <w:rFonts w:ascii="Times New Roman" w:eastAsia="Times New Roman" w:hAnsi="Times New Roman" w:cs="Times New Roman"/>
                 <w:noProof/>
               </w:rPr>
-              <w:t>Xử lý khi nhân vật chính bắn trúng quái vật (50%)</w:t>
+              <w:t>Xử lý khi nhân vật chính rơi xuống vực, va chạm vật thể (50%)</w:t>
             </w:r>
             <w:r>
               <w:rPr>
@@ -1942,7 +1984,7 @@
                 <w:noProof/>
                 <w:webHidden/>
               </w:rPr>
-              <w:instrText xml:space="preserve"> PAGEREF _Toc296948499 \h </w:instrText>
+              <w:instrText xml:space="preserve"> PAGEREF _Toc296964328 \h </w:instrText>
             </w:r>
             <w:r>
               <w:rPr>
@@ -1981,7 +2023,7 @@
               <w:noProof/>
             </w:rPr>
           </w:pPr>
-          <w:hyperlink w:anchor="_Toc296948500" w:history="1">
+          <w:hyperlink w:anchor="_Toc296964329" w:history="1">
             <w:r>
               <w:rPr>
                 <w:rStyle w:val="Hyperlink"/>
@@ -2003,7 +2045,7 @@
                 <w:rFonts w:ascii="Times New Roman" w:eastAsia="Times New Roman" w:hAnsi="Times New Roman" w:cs="Times New Roman"/>
                 <w:noProof/>
               </w:rPr>
-              <w:t>Xử lý khi quái vật đánh trúng nhân vật chính (100%)</w:t>
+              <w:t>Xử lý khi nhân vật chính bắn trúng quái vật (50%)</w:t>
             </w:r>
             <w:r>
               <w:rPr>
@@ -2024,7 +2066,7 @@
                 <w:noProof/>
                 <w:webHidden/>
               </w:rPr>
-              <w:instrText xml:space="preserve"> PAGEREF _Toc296948500 \h </w:instrText>
+              <w:instrText xml:space="preserve"> PAGEREF _Toc296964329 \h </w:instrText>
             </w:r>
             <w:r>
               <w:rPr>
@@ -2044,7 +2086,7 @@
                 <w:noProof/>
                 <w:webHidden/>
               </w:rPr>
-              <w:t>10</w:t>
+              <w:t>11</w:t>
             </w:r>
             <w:r>
               <w:rPr>
@@ -2063,7 +2105,7 @@
               <w:noProof/>
             </w:rPr>
           </w:pPr>
-          <w:hyperlink w:anchor="_Toc296948501" w:history="1">
+          <w:hyperlink w:anchor="_Toc296964330" w:history="1">
             <w:r>
               <w:rPr>
                 <w:rStyle w:val="Hyperlink"/>
@@ -2085,7 +2127,7 @@
                 <w:rFonts w:ascii="Times New Roman" w:eastAsia="Times New Roman" w:hAnsi="Times New Roman" w:cs="Times New Roman"/>
                 <w:noProof/>
               </w:rPr>
-              <w:t>Xử lý khi nhân vật chính di chuyển (75%)</w:t>
+              <w:t>Xử lý khi quái vật đánh trúng nhân vật chính (100%)</w:t>
             </w:r>
             <w:r>
               <w:rPr>
@@ -2106,7 +2148,7 @@
                 <w:noProof/>
                 <w:webHidden/>
               </w:rPr>
-              <w:instrText xml:space="preserve"> PAGEREF _Toc296948501 \h </w:instrText>
+              <w:instrText xml:space="preserve"> PAGEREF _Toc296964330 \h </w:instrText>
             </w:r>
             <w:r>
               <w:rPr>
@@ -2145,7 +2187,7 @@
               <w:noProof/>
             </w:rPr>
           </w:pPr>
-          <w:hyperlink w:anchor="_Toc296948502" w:history="1">
+          <w:hyperlink w:anchor="_Toc296964331" w:history="1">
             <w:r>
               <w:rPr>
                 <w:rStyle w:val="Hyperlink"/>
@@ -2167,7 +2209,7 @@
                 <w:rFonts w:ascii="Times New Roman" w:eastAsia="Times New Roman" w:hAnsi="Times New Roman" w:cs="Times New Roman"/>
                 <w:noProof/>
               </w:rPr>
-              <w:t>Xử lý khi nhân vật chính nhảy (50%)</w:t>
+              <w:t>Xử lý khi nhân vật chính di chuyển (75%)</w:t>
             </w:r>
             <w:r>
               <w:rPr>
@@ -2188,7 +2230,7 @@
                 <w:noProof/>
                 <w:webHidden/>
               </w:rPr>
-              <w:instrText xml:space="preserve"> PAGEREF _Toc296948502 \h </w:instrText>
+              <w:instrText xml:space="preserve"> PAGEREF _Toc296964331 \h </w:instrText>
             </w:r>
             <w:r>
               <w:rPr>
@@ -2227,7 +2269,7 @@
               <w:noProof/>
             </w:rPr>
           </w:pPr>
-          <w:hyperlink w:anchor="_Toc296948503" w:history="1">
+          <w:hyperlink w:anchor="_Toc296964332" w:history="1">
             <w:r>
               <w:rPr>
                 <w:rStyle w:val="Hyperlink"/>
@@ -2249,6 +2291,88 @@
                 <w:rFonts w:ascii="Times New Roman" w:eastAsia="Times New Roman" w:hAnsi="Times New Roman" w:cs="Times New Roman"/>
                 <w:noProof/>
               </w:rPr>
+              <w:t>Xử lý khi nhân vật chính nhảy (50%)</w:t>
+            </w:r>
+            <w:r>
+              <w:rPr>
+                <w:noProof/>
+                <w:webHidden/>
+              </w:rPr>
+              <w:tab/>
+            </w:r>
+            <w:r>
+              <w:rPr>
+                <w:noProof/>
+                <w:webHidden/>
+              </w:rPr>
+              <w:fldChar w:fldCharType="begin"/>
+            </w:r>
+            <w:r>
+              <w:rPr>
+                <w:noProof/>
+                <w:webHidden/>
+              </w:rPr>
+              <w:instrText xml:space="preserve"> PAGEREF _Toc296964332 \h </w:instrText>
+            </w:r>
+            <w:r>
+              <w:rPr>
+                <w:noProof/>
+                <w:webHidden/>
+              </w:rPr>
+            </w:r>
+            <w:r>
+              <w:rPr>
+                <w:noProof/>
+                <w:webHidden/>
+              </w:rPr>
+              <w:fldChar w:fldCharType="separate"/>
+            </w:r>
+            <w:r>
+              <w:rPr>
+                <w:noProof/>
+                <w:webHidden/>
+              </w:rPr>
+              <w:t>13</w:t>
+            </w:r>
+            <w:r>
+              <w:rPr>
+                <w:noProof/>
+                <w:webHidden/>
+              </w:rPr>
+              <w:fldChar w:fldCharType="end"/>
+            </w:r>
+          </w:hyperlink>
+        </w:p>
+        <w:p>
+          <w:pPr>
+            <w:pStyle w:val="TOC2"/>
+            <w:rPr>
+              <w:rFonts w:eastAsiaTheme="minorEastAsia"/>
+              <w:noProof/>
+            </w:rPr>
+          </w:pPr>
+          <w:hyperlink w:anchor="_Toc296964333" w:history="1">
+            <w:r>
+              <w:rPr>
+                <w:rStyle w:val="Hyperlink"/>
+                <w:rFonts w:ascii="Times New Roman" w:eastAsia="Times New Roman" w:hAnsi="Times New Roman" w:cs="Times New Roman"/>
+                <w:noProof/>
+              </w:rPr>
+              <w:t>13.</w:t>
+            </w:r>
+            <w:r>
+              <w:rPr>
+                <w:rFonts w:eastAsiaTheme="minorEastAsia"/>
+                <w:noProof/>
+              </w:rPr>
+              <w:tab/>
+            </w:r>
+            <w:r>
+              <w:rPr>
+                <w:rStyle w:val="Hyperlink"/>
+                <w:rFonts w:ascii="Times New Roman" w:eastAsia="Times New Roman" w:hAnsi="Times New Roman" w:cs="Times New Roman"/>
+                <w:noProof/>
+              </w:rPr>
               <w:t>Thiết kế xử lý âm thanh cho mỗi màn chơi.</w:t>
             </w:r>
             <w:r>
@@ -2270,7 +2394,7 @@
                 <w:noProof/>
                 <w:webHidden/>
               </w:rPr>
-              <w:instrText xml:space="preserve"> PAGEREF _Toc296948503 \h </w:instrText>
+              <w:instrText xml:space="preserve"> PAGEREF _Toc296964333 \h </w:instrText>
             </w:r>
             <w:r>
               <w:rPr>
@@ -2290,7 +2414,7 @@
                 <w:noProof/>
                 <w:webHidden/>
               </w:rPr>
-              <w:t>13</w:t>
+              <w:t>14</w:t>
             </w:r>
             <w:r>
               <w:rPr>
@@ -2313,7 +2437,7 @@
               <w:noProof/>
             </w:rPr>
           </w:pPr>
-          <w:hyperlink w:anchor="_Toc296948504" w:history="1">
+          <w:hyperlink w:anchor="_Toc296964334" w:history="1">
             <w:r>
               <w:rPr>
                 <w:rStyle w:val="Hyperlink"/>
@@ -2356,7 +2480,7 @@
                 <w:noProof/>
                 <w:webHidden/>
               </w:rPr>
-              <w:instrText xml:space="preserve"> PAGEREF _Toc296948504 \h </w:instrText>
+              <w:instrText xml:space="preserve"> PAGEREF _Toc296964334 \h </w:instrText>
             </w:r>
             <w:r>
               <w:rPr>
@@ -2376,7 +2500,7 @@
                 <w:noProof/>
                 <w:webHidden/>
               </w:rPr>
-              <w:t>13</w:t>
+              <w:t>14</w:t>
             </w:r>
             <w:r>
               <w:rPr>
@@ -2399,7 +2523,7 @@
               <w:noProof/>
             </w:rPr>
           </w:pPr>
-          <w:hyperlink w:anchor="_Toc296948505" w:history="1">
+          <w:hyperlink w:anchor="_Toc296964335" w:history="1">
             <w:r>
               <w:rPr>
                 <w:rStyle w:val="Hyperlink"/>
@@ -2421,7 +2545,7 @@
                 <w:rFonts w:ascii="Times New Roman" w:eastAsia="Times New Roman" w:hAnsi="Times New Roman" w:cs="Times New Roman"/>
                 <w:noProof/>
               </w:rPr>
-              <w:t>Tài liệu tham khảo</w:t>
+              <w:t>Thuận lợi – khó khăn</w:t>
             </w:r>
             <w:r>
               <w:rPr>
@@ -2442,7 +2566,7 @@
                 <w:noProof/>
                 <w:webHidden/>
               </w:rPr>
-              <w:instrText xml:space="preserve"> PAGEREF _Toc296948505 \h </w:instrText>
+              <w:instrText xml:space="preserve"> PAGEREF _Toc296964335 \h </w:instrText>
             </w:r>
             <w:r>
               <w:rPr>
@@ -2462,7 +2586,7 @@
                 <w:noProof/>
                 <w:webHidden/>
               </w:rPr>
-              <w:t>13</w:t>
+              <w:t>15</w:t>
             </w:r>
             <w:r>
               <w:rPr>
@@ -2485,7 +2609,7 @@
               <w:noProof/>
             </w:rPr>
           </w:pPr>
-          <w:hyperlink w:anchor="_Toc296948506" w:history="1">
+          <w:hyperlink w:anchor="_Toc296964336" w:history="1">
             <w:r>
               <w:rPr>
                 <w:rStyle w:val="Hyperlink"/>
@@ -2507,6 +2631,92 @@
                 <w:rFonts w:ascii="Times New Roman" w:eastAsia="Times New Roman" w:hAnsi="Times New Roman" w:cs="Times New Roman"/>
                 <w:noProof/>
               </w:rPr>
+              <w:t>Tài liệu tham khảo</w:t>
+            </w:r>
+            <w:r>
+              <w:rPr>
+                <w:noProof/>
+                <w:webHidden/>
+              </w:rPr>
+              <w:tab/>
+            </w:r>
+            <w:r>
+              <w:rPr>
+                <w:noProof/>
+                <w:webHidden/>
+              </w:rPr>
+              <w:fldChar w:fldCharType="begin"/>
+            </w:r>
+            <w:r>
+              <w:rPr>
+                <w:noProof/>
+                <w:webHidden/>
+              </w:rPr>
+              <w:instrText xml:space="preserve"> PAGEREF _Toc296964336 \h </w:instrText>
+            </w:r>
+            <w:r>
+              <w:rPr>
+                <w:noProof/>
+                <w:webHidden/>
+              </w:rPr>
+            </w:r>
+            <w:r>
+              <w:rPr>
+                <w:noProof/>
+                <w:webHidden/>
+              </w:rPr>
+              <w:fldChar w:fldCharType="separate"/>
+            </w:r>
+            <w:r>
+              <w:rPr>
+                <w:noProof/>
+                <w:webHidden/>
+              </w:rPr>
+              <w:t>15</w:t>
+            </w:r>
+            <w:r>
+              <w:rPr>
+                <w:noProof/>
+                <w:webHidden/>
+              </w:rPr>
+              <w:fldChar w:fldCharType="end"/>
+            </w:r>
+          </w:hyperlink>
+        </w:p>
+        <w:p>
+          <w:pPr>
+            <w:pStyle w:val="TOC1"/>
+            <w:tabs>
+              <w:tab w:val="left" w:pos="660"/>
+              <w:tab w:val="right" w:leader="dot" w:pos="10528"/>
+            </w:tabs>
+            <w:rPr>
+              <w:rFonts w:eastAsiaTheme="minorEastAsia"/>
+              <w:noProof/>
+            </w:rPr>
+          </w:pPr>
+          <w:hyperlink w:anchor="_Toc296964337" w:history="1">
+            <w:r>
+              <w:rPr>
+                <w:rStyle w:val="Hyperlink"/>
+                <w:rFonts w:ascii="Times New Roman" w:eastAsia="Times New Roman" w:hAnsi="Times New Roman" w:cs="Times New Roman"/>
+                <w:noProof/>
+              </w:rPr>
+              <w:t>IX.</w:t>
+            </w:r>
+            <w:r>
+              <w:rPr>
+                <w:rFonts w:eastAsiaTheme="minorEastAsia"/>
+                <w:noProof/>
+              </w:rPr>
+              <w:tab/>
+            </w:r>
+            <w:r>
+              <w:rPr>
+                <w:rStyle w:val="Hyperlink"/>
+                <w:rFonts w:ascii="Times New Roman" w:eastAsia="Times New Roman" w:hAnsi="Times New Roman" w:cs="Times New Roman"/>
+                <w:noProof/>
+              </w:rPr>
               <w:t>Thông Tin Liên Lạc:</w:t>
             </w:r>
             <w:r>
@@ -2528,7 +2738,7 @@
                 <w:noProof/>
                 <w:webHidden/>
               </w:rPr>
-              <w:instrText xml:space="preserve"> PAGEREF _Toc296948506 \h </w:instrText>
+              <w:instrText xml:space="preserve"> PAGEREF _Toc296964337 \h </w:instrText>
             </w:r>
             <w:r>
               <w:rPr>
@@ -2548,7 +2758,7 @@
                 <w:noProof/>
                 <w:webHidden/>
               </w:rPr>
-              <w:t>14</w:t>
+              <w:t>15</w:t>
             </w:r>
             <w:r>
               <w:rPr>
@@ -2585,7 +2795,7 @@
           <w:szCs w:val="26"/>
         </w:rPr>
       </w:pPr>
-      <w:bookmarkStart w:id="0" w:name="_Toc296948479"/>
+      <w:bookmarkStart w:id="0" w:name="_Toc296964308"/>
       <w:r>
         <w:rPr>
           <w:rFonts w:ascii="Times New Roman" w:hAnsi="Times New Roman" w:cs="Times New Roman"/>
@@ -2725,7 +2935,7 @@
           <w:szCs w:val="26"/>
         </w:rPr>
       </w:pPr>
-      <w:bookmarkStart w:id="1" w:name="_Toc296948480"/>
+      <w:bookmarkStart w:id="1" w:name="_Toc296964309"/>
       <w:r>
         <w:rPr>
           <w:rFonts w:ascii="Times New Roman" w:hAnsi="Times New Roman" w:cs="Times New Roman"/>
@@ -3181,7 +3391,7 @@
           <w:szCs w:val="26"/>
         </w:rPr>
       </w:pPr>
-      <w:bookmarkStart w:id="2" w:name="_Toc296948481"/>
+      <w:bookmarkStart w:id="2" w:name="_Toc296964310"/>
       <w:r>
         <w:rPr>
           <w:rFonts w:ascii="Times New Roman" w:hAnsi="Times New Roman" w:cs="Times New Roman"/>
@@ -3224,7 +3434,7 @@
           <w:u w:val="single"/>
         </w:rPr>
       </w:pPr>
-      <w:bookmarkStart w:id="3" w:name="_Toc296948482"/>
+      <w:bookmarkStart w:id="3" w:name="_Toc296964311"/>
       <w:r>
         <w:rPr>
           <w:rFonts w:ascii="Times New Roman" w:hAnsi="Times New Roman" w:cs="Times New Roman"/>
@@ -3750,7 +3960,7 @@
           <w:u w:val="single"/>
         </w:rPr>
       </w:pPr>
-      <w:bookmarkStart w:id="4" w:name="_Toc296948483"/>
+      <w:bookmarkStart w:id="4" w:name="_Toc296964312"/>
       <w:r>
         <w:rPr>
           <w:rFonts w:ascii="Times New Roman" w:hAnsi="Times New Roman" w:cs="Times New Roman"/>
@@ -3825,7 +4035,7 @@
           <w:u w:val="single"/>
         </w:rPr>
       </w:pPr>
-      <w:bookmarkStart w:id="5" w:name="_Toc296948484"/>
+      <w:bookmarkStart w:id="5" w:name="_Toc296964313"/>
       <w:r>
         <w:rPr>
           <w:rFonts w:ascii="Times New Roman" w:hAnsi="Times New Roman" w:cs="Times New Roman"/>
@@ -4060,7 +4270,7 @@
           <w:szCs w:val="26"/>
         </w:rPr>
       </w:pPr>
-      <w:bookmarkStart w:id="6" w:name="_Toc296948485"/>
+      <w:bookmarkStart w:id="6" w:name="_Toc296964314"/>
       <w:r>
         <w:rPr>
           <w:rFonts w:ascii="Times New Roman" w:hAnsi="Times New Roman" w:cs="Times New Roman"/>
@@ -4112,7 +4322,7 @@
           <w:sz w:val="26"/>
         </w:rPr>
       </w:pPr>
-      <w:bookmarkStart w:id="7" w:name="_Toc296948486"/>
+      <w:bookmarkStart w:id="7" w:name="_Toc296964315"/>
       <w:r>
         <w:rPr>
           <w:rFonts w:ascii="Times New Roman" w:hAnsi="Times New Roman" w:cs="Times New Roman"/>
@@ -4426,13 +4636,12 @@
           <w:sz w:val="26"/>
         </w:rPr>
       </w:pPr>
-      <w:bookmarkStart w:id="8" w:name="_Toc296948487"/>
-      <w:r>
-        <w:rPr>
-          <w:rFonts w:ascii="Times New Roman" w:hAnsi="Times New Roman" w:cs="Times New Roman"/>
-          <w:sz w:val="26"/>
-        </w:rPr>
-        <w:lastRenderedPageBreak/>
+      <w:bookmarkStart w:id="8" w:name="_Toc296964316"/>
+      <w:r>
+        <w:rPr>
+          <w:rFonts w:ascii="Times New Roman" w:hAnsi="Times New Roman" w:cs="Times New Roman"/>
+          <w:sz w:val="26"/>
+        </w:rPr>
         <w:t xml:space="preserve">Chức </w:t>
       </w:r>
       <w:r>
@@ -4443,6 +4652,58 @@
         <w:t>Năng New game:</w:t>
       </w:r>
       <w:bookmarkEnd w:id="8"/>
+    </w:p>
+    <w:p>
+      <w:pPr>
+        <w:pStyle w:val="ListParagraph"/>
+        <w:numPr>
+          <w:ilvl w:val="0"/>
+          <w:numId w:val="11"/>
+        </w:numPr>
+        <w:rPr>
+          <w:rFonts w:ascii="Times New Roman" w:hAnsi="Times New Roman" w:cs="Times New Roman"/>
+          <w:sz w:val="26"/>
+          <w:szCs w:val="26"/>
+        </w:rPr>
+      </w:pPr>
+      <w:r>
+        <w:rPr>
+          <w:rFonts w:ascii="Times New Roman" w:hAnsi="Times New Roman" w:cs="Times New Roman"/>
+          <w:sz w:val="26"/>
+          <w:szCs w:val="26"/>
+        </w:rPr>
+        <w:t>Dùng để bắt đầu game, màn chơi là màn đầu tiên.</w:t>
+      </w:r>
+    </w:p>
+    <w:p>
+      <w:pPr>
+        <w:pStyle w:val="ListParagraph"/>
+        <w:numPr>
+          <w:ilvl w:val="0"/>
+          <w:numId w:val="11"/>
+        </w:numPr>
+        <w:rPr>
+          <w:rFonts w:ascii="Times New Roman" w:hAnsi="Times New Roman" w:cs="Times New Roman"/>
+          <w:sz w:val="26"/>
+          <w:szCs w:val="26"/>
+        </w:rPr>
+      </w:pPr>
+      <w:r>
+        <w:rPr>
+          <w:rFonts w:ascii="Times New Roman" w:hAnsi="Times New Roman" w:cs="Times New Roman"/>
+          <w:sz w:val="26"/>
+          <w:szCs w:val="26"/>
+        </w:rPr>
+        <w:t>Một đoạn giới thiệu về bối cảnh trò chơi</w:t>
+      </w:r>
+      <w:r>
+        <w:rPr>
+          <w:rFonts w:ascii="Times New Roman" w:hAnsi="Times New Roman" w:cs="Times New Roman"/>
+          <w:sz w:val="26"/>
+          <w:szCs w:val="26"/>
+        </w:rPr>
+        <w:t>.</w:t>
+      </w:r>
     </w:p>
     <w:p>
       <w:pPr>
@@ -4462,6 +4723,95 @@
           <w:sz w:val="26"/>
           <w:szCs w:val="26"/>
         </w:rPr>
+        <w:lastRenderedPageBreak/>
+        <w:drawing>
+          <wp:inline distT="0" distB="0" distL="0" distR="0">
+            <wp:extent cx="5943600" cy="4650936"/>
+            <wp:effectExtent l="19050" t="0" r="0" b="0"/>
+            <wp:docPr id="5" name="Picture 1"/>
+            <wp:cNvGraphicFramePr>
+              <a:graphicFrameLocks xmlns:a="http://schemas.openxmlformats.org/drawingml/2006/main" noChangeAspect="1"/>
+            </wp:cNvGraphicFramePr>
+            <a:graphic xmlns:a="http://schemas.openxmlformats.org/drawingml/2006/main">
+              <a:graphicData uri="http://schemas.openxmlformats.org/drawingml/2006/picture">
+                <pic:pic xmlns:pic="http://schemas.openxmlformats.org/drawingml/2006/picture">
+                  <pic:nvPicPr>
+                    <pic:cNvPr id="0" name="Picture 1"/>
+                    <pic:cNvPicPr>
+                      <a:picLocks noChangeAspect="1" noChangeArrowheads="1"/>
+                    </pic:cNvPicPr>
+                  </pic:nvPicPr>
+                  <pic:blipFill>
+                    <a:blip r:embed="rId11"/>
+                    <a:srcRect/>
+                    <a:stretch>
+                      <a:fillRect/>
+                    </a:stretch>
+                  </pic:blipFill>
+                  <pic:spPr bwMode="auto">
+                    <a:xfrm>
+                      <a:off x="0" y="0"/>
+                      <a:ext cx="5943600" cy="4650936"/>
+                    </a:xfrm>
+                    <a:prstGeom prst="rect">
+                      <a:avLst/>
+                    </a:prstGeom>
+                    <a:noFill/>
+                    <a:ln w="9525">
+                      <a:noFill/>
+                      <a:miter lim="800000"/>
+                      <a:headEnd/>
+                      <a:tailEnd/>
+                    </a:ln>
+                  </pic:spPr>
+                </pic:pic>
+              </a:graphicData>
+            </a:graphic>
+          </wp:inline>
+        </w:drawing>
+      </w:r>
+    </w:p>
+    <w:p>
+      <w:pPr>
+        <w:pStyle w:val="ListParagraph"/>
+        <w:numPr>
+          <w:ilvl w:val="0"/>
+          <w:numId w:val="11"/>
+        </w:numPr>
+        <w:rPr>
+          <w:rFonts w:ascii="Times New Roman" w:hAnsi="Times New Roman" w:cs="Times New Roman"/>
+          <w:sz w:val="26"/>
+          <w:szCs w:val="26"/>
+        </w:rPr>
+      </w:pPr>
+      <w:r>
+        <w:rPr>
+          <w:rFonts w:ascii="Times New Roman" w:hAnsi="Times New Roman" w:cs="Times New Roman"/>
+          <w:sz w:val="26"/>
+          <w:szCs w:val="26"/>
+        </w:rPr>
+        <w:t>Sau đó sẽ nạp màn chơi đẩu tiên.</w:t>
+      </w:r>
+    </w:p>
+    <w:p>
+      <w:pPr>
+        <w:pStyle w:val="ListParagraph"/>
+        <w:ind w:left="0"/>
+        <w:jc w:val="center"/>
+        <w:rPr>
+          <w:rFonts w:ascii="Times New Roman" w:hAnsi="Times New Roman" w:cs="Times New Roman"/>
+          <w:sz w:val="26"/>
+          <w:szCs w:val="26"/>
+        </w:rPr>
+      </w:pPr>
+      <w:r>
+        <w:rPr>
+          <w:rFonts w:ascii="Times New Roman" w:hAnsi="Times New Roman" w:cs="Times New Roman"/>
+          <w:noProof/>
+          <w:sz w:val="26"/>
+          <w:szCs w:val="26"/>
+        </w:rPr>
+        <w:lastRenderedPageBreak/>
         <w:drawing>
           <wp:inline distT="0" distB="0" distL="0" distR="0">
             <wp:extent cx="5943600" cy="4652592"/>
@@ -4480,7 +4830,7 @@
                     </pic:cNvPicPr>
                   </pic:nvPicPr>
                   <pic:blipFill>
-                    <a:blip r:embed="rId11"/>
+                    <a:blip r:embed="rId12"/>
                     <a:srcRect/>
                     <a:stretch>
                       <a:fillRect/>
@@ -4528,15 +4878,16 @@
           <w:sz w:val="26"/>
           <w:szCs w:val="26"/>
         </w:rPr>
-        <w:t>Dùng để bắt đầu game</w:t>
-      </w:r>
-      <w:r>
-        <w:rPr>
-          <w:rFonts w:ascii="Times New Roman" w:hAnsi="Times New Roman" w:cs="Times New Roman"/>
-          <w:sz w:val="26"/>
-          <w:szCs w:val="26"/>
-        </w:rPr>
-        <w:t>, màn chơi là màn đầu tiên</w:t>
+        <w:t xml:space="preserve">Phần xử lý nằm trong lớp </w:t>
+      </w:r>
+      <w:r>
+        <w:rPr>
+          <w:rFonts w:ascii="Times New Roman" w:hAnsi="Times New Roman" w:cs="Times New Roman"/>
+          <w:color w:val="00B050"/>
+          <w:sz w:val="26"/>
+          <w:szCs w:val="26"/>
+        </w:rPr>
+        <w:t>Menu</w:t>
       </w:r>
       <w:r>
         <w:rPr>
@@ -4549,52 +4900,13 @@
     </w:p>
     <w:p>
       <w:pPr>
-        <w:pStyle w:val="ListParagraph"/>
-        <w:numPr>
-          <w:ilvl w:val="0"/>
-          <w:numId w:val="11"/>
-        </w:numPr>
-        <w:rPr>
-          <w:rFonts w:ascii="Times New Roman" w:hAnsi="Times New Roman" w:cs="Times New Roman"/>
-          <w:sz w:val="26"/>
-          <w:szCs w:val="26"/>
-        </w:rPr>
-      </w:pPr>
-      <w:r>
-        <w:rPr>
-          <w:rFonts w:ascii="Times New Roman" w:hAnsi="Times New Roman" w:cs="Times New Roman"/>
-          <w:sz w:val="26"/>
-          <w:szCs w:val="26"/>
-        </w:rPr>
-        <w:t xml:space="preserve">Phần xử lý nằm trong lớp </w:t>
-      </w:r>
-      <w:r>
-        <w:rPr>
-          <w:rFonts w:ascii="Times New Roman" w:hAnsi="Times New Roman" w:cs="Times New Roman"/>
-          <w:color w:val="00B050"/>
-          <w:sz w:val="26"/>
-          <w:szCs w:val="26"/>
-        </w:rPr>
-        <w:t>Menu</w:t>
-      </w:r>
-      <w:r>
-        <w:rPr>
-          <w:rFonts w:ascii="Times New Roman" w:hAnsi="Times New Roman" w:cs="Times New Roman"/>
-          <w:sz w:val="26"/>
-          <w:szCs w:val="26"/>
-        </w:rPr>
-        <w:t>.</w:t>
-      </w:r>
-    </w:p>
-    <w:p>
-      <w:pPr>
         <w:pStyle w:val="Heading2"/>
         <w:rPr>
           <w:rFonts w:ascii="Times New Roman" w:hAnsi="Times New Roman" w:cs="Times New Roman"/>
           <w:sz w:val="26"/>
         </w:rPr>
       </w:pPr>
-      <w:bookmarkStart w:id="9" w:name="_Toc296948488"/>
+      <w:bookmarkStart w:id="9" w:name="_Toc296964317"/>
       <w:r>
         <w:rPr>
           <w:rFonts w:ascii="Times New Roman" w:hAnsi="Times New Roman" w:cs="Times New Roman"/>
@@ -4662,7 +4974,7 @@
                     </pic:cNvPicPr>
                   </pic:nvPicPr>
                   <pic:blipFill>
-                    <a:blip r:embed="rId12"/>
+                    <a:blip r:embed="rId13"/>
                     <a:srcRect/>
                     <a:stretch>
                       <a:fillRect/>
@@ -5015,7 +5327,7 @@
           <w:sz w:val="26"/>
         </w:rPr>
       </w:pPr>
-      <w:bookmarkStart w:id="10" w:name="_Toc296948489"/>
+      <w:bookmarkStart w:id="10" w:name="_Toc296964318"/>
       <w:r>
         <w:rPr>
           <w:rFonts w:ascii="Times New Roman" w:hAnsi="Times New Roman" w:cs="Times New Roman"/>
@@ -5110,7 +5422,7 @@
           <w:sz w:val="26"/>
         </w:rPr>
       </w:pPr>
-      <w:bookmarkStart w:id="11" w:name="_Toc296948490"/>
+      <w:bookmarkStart w:id="11" w:name="_Toc296964319"/>
       <w:r>
         <w:rPr>
           <w:rFonts w:ascii="Times New Roman" w:hAnsi="Times New Roman" w:cs="Times New Roman"/>
@@ -5207,7 +5519,7 @@
           <w:szCs w:val="26"/>
         </w:rPr>
       </w:pPr>
-      <w:bookmarkStart w:id="12" w:name="_Toc296948491"/>
+      <w:bookmarkStart w:id="12" w:name="_Toc296964320"/>
       <w:r>
         <w:rPr>
           <w:rFonts w:ascii="Times New Roman" w:hAnsi="Times New Roman" w:cs="Times New Roman"/>
@@ -5247,7 +5559,7 @@
           <w:sz w:val="26"/>
         </w:rPr>
       </w:pPr>
-      <w:bookmarkStart w:id="13" w:name="_Toc296948492"/>
+      <w:bookmarkStart w:id="13" w:name="_Toc296964321"/>
       <w:r>
         <w:rPr>
           <w:rFonts w:ascii="Times New Roman" w:hAnsi="Times New Roman" w:cs="Times New Roman"/>
@@ -5328,7 +5640,7 @@
                     </pic:cNvPicPr>
                   </pic:nvPicPr>
                   <pic:blipFill>
-                    <a:blip r:embed="rId13"/>
+                    <a:blip r:embed="rId14"/>
                     <a:srcRect/>
                     <a:stretch>
                       <a:fillRect/>
@@ -5662,7 +5974,7 @@
           <w:sz w:val="26"/>
         </w:rPr>
       </w:pPr>
-      <w:bookmarkStart w:id="14" w:name="_Toc296948493"/>
+      <w:bookmarkStart w:id="14" w:name="_Toc296964322"/>
       <w:r>
         <w:rPr>
           <w:rFonts w:ascii="Times New Roman" w:hAnsi="Times New Roman" w:cs="Times New Roman"/>
@@ -5745,7 +6057,7 @@
                     </pic:cNvPicPr>
                   </pic:nvPicPr>
                   <pic:blipFill>
-                    <a:blip r:embed="rId14"/>
+                    <a:blip r:embed="rId15"/>
                     <a:srcRect/>
                     <a:stretch>
                       <a:fillRect/>
@@ -5822,7 +6134,7 @@
                     </pic:cNvPicPr>
                   </pic:nvPicPr>
                   <pic:blipFill>
-                    <a:blip r:embed="rId15"/>
+                    <a:blip r:embed="rId16"/>
                     <a:srcRect/>
                     <a:stretch>
                       <a:fillRect/>
@@ -5885,7 +6197,7 @@
           <w:sz w:val="26"/>
         </w:rPr>
       </w:pPr>
-      <w:bookmarkStart w:id="15" w:name="_Toc296948494"/>
+      <w:bookmarkStart w:id="15" w:name="_Toc296964323"/>
       <w:r>
         <w:rPr>
           <w:rFonts w:ascii="Times New Roman" w:hAnsi="Times New Roman" w:cs="Times New Roman"/>
@@ -5952,15 +6264,7 @@
           <w:sz w:val="26"/>
           <w:szCs w:val="26"/>
         </w:rPr>
-        <w:t xml:space="preserve">Sử </w:t>
-      </w:r>
-      <w:r>
-        <w:rPr>
-          <w:rFonts w:ascii="Times New Roman" w:hAnsi="Times New Roman" w:cs="Times New Roman"/>
-          <w:sz w:val="26"/>
-          <w:szCs w:val="26"/>
-        </w:rPr>
-        <w:t>dụng cách thiết kế file XML thông thường. Nên có thể dùng các lớp thư viện System.XML.</w:t>
+        <w:t>Sử dụng cách thiết kế file XML thông thường. Nên có thể dùng các lớp thư viện System.XML.</w:t>
       </w:r>
       <w:r>
         <w:rPr>
@@ -6047,7 +6351,7 @@
                     </pic:cNvPicPr>
                   </pic:nvPicPr>
                   <pic:blipFill>
-                    <a:blip r:embed="rId16"/>
+                    <a:blip r:embed="rId17"/>
                     <a:srcRect/>
                     <a:stretch>
                       <a:fillRect/>
@@ -6088,7 +6392,7 @@
           <w:sz w:val="26"/>
         </w:rPr>
       </w:pPr>
-      <w:bookmarkStart w:id="16" w:name="_Toc296948495"/>
+      <w:bookmarkStart w:id="16" w:name="_Toc296964324"/>
       <w:r>
         <w:rPr>
           <w:rFonts w:ascii="Times New Roman" w:eastAsia="Times New Roman" w:hAnsi="Times New Roman" w:cs="Times New Roman"/>
@@ -6155,7 +6459,7 @@
                     </pic:cNvPicPr>
                   </pic:nvPicPr>
                   <pic:blipFill>
-                    <a:blip r:embed="rId17"/>
+                    <a:blip r:embed="rId18"/>
                     <a:srcRect/>
                     <a:stretch>
                       <a:fillRect/>
@@ -6249,7 +6553,7 @@
                     </pic:cNvPicPr>
                   </pic:nvPicPr>
                   <pic:blipFill>
-                    <a:blip r:embed="rId18"/>
+                    <a:blip r:embed="rId19"/>
                     <a:srcRect/>
                     <a:stretch>
                       <a:fillRect/>
@@ -6327,7 +6631,7 @@
                     </pic:cNvPicPr>
                   </pic:nvPicPr>
                   <pic:blipFill>
-                    <a:blip r:embed="rId19"/>
+                    <a:blip r:embed="rId20"/>
                     <a:srcRect/>
                     <a:stretch>
                       <a:fillRect/>
@@ -6413,9 +6717,9 @@
         </w:rPr>
         <w:drawing>
           <wp:inline distT="0" distB="0" distL="0" distR="0">
-            <wp:extent cx="5943600" cy="4653351"/>
+            <wp:extent cx="5943600" cy="4655163"/>
             <wp:effectExtent l="19050" t="0" r="0" b="0"/>
-            <wp:docPr id="2" name="Picture 1"/>
+            <wp:docPr id="6" name="Picture 4"/>
             <wp:cNvGraphicFramePr>
               <a:graphicFrameLocks xmlns:a="http://schemas.openxmlformats.org/drawingml/2006/main" noChangeAspect="1"/>
             </wp:cNvGraphicFramePr>
@@ -6423,13 +6727,13 @@
               <a:graphicData uri="http://schemas.openxmlformats.org/drawingml/2006/picture">
                 <pic:pic xmlns:pic="http://schemas.openxmlformats.org/drawingml/2006/picture">
                   <pic:nvPicPr>
-                    <pic:cNvPr id="0" name="Picture 1"/>
+                    <pic:cNvPr id="0" name="Picture 4"/>
                     <pic:cNvPicPr>
                       <a:picLocks noChangeAspect="1" noChangeArrowheads="1"/>
                     </pic:cNvPicPr>
                   </pic:nvPicPr>
                   <pic:blipFill>
-                    <a:blip r:embed="rId20"/>
+                    <a:blip r:embed="rId21"/>
                     <a:srcRect/>
                     <a:stretch>
                       <a:fillRect/>
@@ -6438,7 +6742,7 @@
                   <pic:spPr bwMode="auto">
                     <a:xfrm>
                       <a:off x="0" y="0"/>
-                      <a:ext cx="5943600" cy="4653351"/>
+                      <a:ext cx="5943600" cy="4655163"/>
                     </a:xfrm>
                     <a:prstGeom prst="rect">
                       <a:avLst/>
@@ -6510,7 +6814,7 @@
           <w:sz w:val="26"/>
         </w:rPr>
       </w:pPr>
-      <w:bookmarkStart w:id="17" w:name="_Toc296948496"/>
+      <w:bookmarkStart w:id="17" w:name="_Toc296964325"/>
       <w:r>
         <w:rPr>
           <w:rFonts w:ascii="Times New Roman" w:eastAsia="Times New Roman" w:hAnsi="Times New Roman" w:cs="Times New Roman"/>
@@ -6617,7 +6921,7 @@
                     </pic:cNvPicPr>
                   </pic:nvPicPr>
                   <pic:blipFill>
-                    <a:blip r:embed="rId21"/>
+                    <a:blip r:embed="rId22"/>
                     <a:srcRect/>
                     <a:stretch>
                       <a:fillRect/>
@@ -6694,7 +6998,7 @@
                     </pic:cNvPicPr>
                   </pic:nvPicPr>
                   <pic:blipFill>
-                    <a:blip r:embed="rId22"/>
+                    <a:blip r:embed="rId23"/>
                     <a:srcRect/>
                     <a:stretch>
                       <a:fillRect/>
@@ -6782,7 +7086,7 @@
                     </pic:cNvPicPr>
                   </pic:nvPicPr>
                   <pic:blipFill>
-                    <a:blip r:embed="rId23"/>
+                    <a:blip r:embed="rId24"/>
                     <a:srcRect/>
                     <a:stretch>
                       <a:fillRect/>
@@ -6823,7 +7127,7 @@
           <w:sz w:val="26"/>
         </w:rPr>
       </w:pPr>
-      <w:bookmarkStart w:id="18" w:name="_Toc296948497"/>
+      <w:bookmarkStart w:id="18" w:name="_Toc296964326"/>
       <w:r>
         <w:rPr>
           <w:rFonts w:ascii="Times New Roman" w:eastAsia="Times New Roman" w:hAnsi="Times New Roman" w:cs="Times New Roman"/>
@@ -6907,7 +7211,7 @@
                     </pic:cNvPicPr>
                   </pic:nvPicPr>
                   <pic:blipFill>
-                    <a:blip r:embed="rId24"/>
+                    <a:blip r:embed="rId25"/>
                     <a:srcRect/>
                     <a:stretch>
                       <a:fillRect/>
@@ -6960,7 +7264,7 @@
                     </pic:cNvPicPr>
                   </pic:nvPicPr>
                   <pic:blipFill>
-                    <a:blip r:embed="rId25"/>
+                    <a:blip r:embed="rId26"/>
                     <a:srcRect/>
                     <a:stretch>
                       <a:fillRect/>
@@ -7013,7 +7317,7 @@
                     </pic:cNvPicPr>
                   </pic:nvPicPr>
                   <pic:blipFill>
-                    <a:blip r:embed="rId26"/>
+                    <a:blip r:embed="rId27"/>
                     <a:srcRect/>
                     <a:stretch>
                       <a:fillRect/>
@@ -7066,7 +7370,7 @@
                     </pic:cNvPicPr>
                   </pic:nvPicPr>
                   <pic:blipFill>
-                    <a:blip r:embed="rId27"/>
+                    <a:blip r:embed="rId28"/>
                     <a:srcRect/>
                     <a:stretch>
                       <a:fillRect/>
@@ -7172,12 +7476,66 @@
           <w:sz w:val="26"/>
         </w:rPr>
       </w:pPr>
-      <w:bookmarkStart w:id="19" w:name="_Toc296948498"/>
+      <w:bookmarkStart w:id="19" w:name="_Toc296964327"/>
       <w:r>
         <w:rPr>
           <w:rFonts w:ascii="Times New Roman" w:eastAsia="Times New Roman" w:hAnsi="Times New Roman" w:cs="Times New Roman"/>
           <w:sz w:val="26"/>
         </w:rPr>
+        <w:t>Thiết kế phần đấu trùm cuối màn chơi</w:t>
+      </w:r>
+      <w:r>
+        <w:rPr>
+          <w:rFonts w:ascii="Times New Roman" w:eastAsia="Times New Roman" w:hAnsi="Times New Roman" w:cs="Times New Roman"/>
+          <w:sz w:val="26"/>
+        </w:rPr>
+        <w:t xml:space="preserve"> (0%)</w:t>
+      </w:r>
+      <w:bookmarkEnd w:id="19"/>
+    </w:p>
+    <w:p>
+      <w:pPr>
+        <w:pStyle w:val="ListParagraph"/>
+        <w:numPr>
+          <w:ilvl w:val="0"/>
+          <w:numId w:val="14"/>
+        </w:numPr>
+        <w:jc w:val="both"/>
+        <w:rPr>
+          <w:rFonts w:ascii="Times New Roman" w:hAnsi="Times New Roman" w:cs="Times New Roman"/>
+          <w:color w:val="808080" w:themeColor="background1" w:themeShade="80"/>
+          <w:sz w:val="26"/>
+          <w:szCs w:val="26"/>
+        </w:rPr>
+      </w:pPr>
+      <w:r>
+        <w:rPr>
+          <w:rFonts w:ascii="Times New Roman" w:hAnsi="Times New Roman" w:cs="Times New Roman"/>
+          <w:color w:val="808080" w:themeColor="background1" w:themeShade="80"/>
+          <w:sz w:val="26"/>
+          <w:szCs w:val="26"/>
+        </w:rPr>
+        <w:t>Thiết kế đấu trùm: chưa xử lý.</w:t>
+      </w:r>
+    </w:p>
+    <w:p>
+      <w:pPr>
+        <w:pStyle w:val="Heading2"/>
+        <w:keepNext w:val="0"/>
+        <w:keepLines w:val="0"/>
+        <w:widowControl w:val="0"/>
+        <w:ind w:left="1077" w:hanging="357"/>
+        <w:rPr>
+          <w:rFonts w:ascii="Times New Roman" w:eastAsia="Times New Roman" w:hAnsi="Times New Roman" w:cs="Times New Roman"/>
+          <w:sz w:val="26"/>
+        </w:rPr>
+      </w:pPr>
+      <w:bookmarkStart w:id="20" w:name="_Toc296964328"/>
+      <w:r>
+        <w:rPr>
+          <w:rFonts w:ascii="Times New Roman" w:eastAsia="Times New Roman" w:hAnsi="Times New Roman" w:cs="Times New Roman"/>
+          <w:sz w:val="26"/>
+        </w:rPr>
         <w:t>Xử lý khi nhân vật chính</w:t>
       </w:r>
       <w:r>
@@ -7187,7 +7545,7 @@
         </w:rPr>
         <w:t xml:space="preserve"> rơi xuống vực, va chạm vật thể (50%)</w:t>
       </w:r>
-      <w:bookmarkEnd w:id="19"/>
+      <w:bookmarkEnd w:id="20"/>
     </w:p>
     <w:p>
       <w:pPr>
@@ -7248,7 +7606,7 @@
                     </pic:cNvPicPr>
                   </pic:nvPicPr>
                   <pic:blipFill>
-                    <a:blip r:embed="rId28"/>
+                    <a:blip r:embed="rId29"/>
                     <a:srcRect/>
                     <a:stretch>
                       <a:fillRect/>
@@ -7337,7 +7695,7 @@
                     </pic:cNvPicPr>
                   </pic:nvPicPr>
                   <pic:blipFill>
-                    <a:blip r:embed="rId29"/>
+                    <a:blip r:embed="rId30"/>
                     <a:srcRect/>
                     <a:stretch>
                       <a:fillRect/>
@@ -7443,7 +7801,7 @@
           <w:sz w:val="26"/>
         </w:rPr>
       </w:pPr>
-      <w:bookmarkStart w:id="20" w:name="_Toc296948499"/>
+      <w:bookmarkStart w:id="21" w:name="_Toc296964329"/>
       <w:r>
         <w:rPr>
           <w:rFonts w:ascii="Times New Roman" w:eastAsia="Times New Roman" w:hAnsi="Times New Roman" w:cs="Times New Roman"/>
@@ -7458,7 +7816,7 @@
         </w:rPr>
         <w:t>ân vật chính bắn trúng quái vật (50%)</w:t>
       </w:r>
-      <w:bookmarkEnd w:id="20"/>
+      <w:bookmarkEnd w:id="21"/>
     </w:p>
     <w:p>
       <w:pPr>
@@ -7542,7 +7900,7 @@
                     </pic:cNvPicPr>
                   </pic:nvPicPr>
                   <pic:blipFill>
-                    <a:blip r:embed="rId30"/>
+                    <a:blip r:embed="rId31"/>
                     <a:srcRect/>
                     <a:stretch>
                       <a:fillRect/>
@@ -7648,7 +8006,7 @@
           <w:sz w:val="26"/>
         </w:rPr>
       </w:pPr>
-      <w:bookmarkStart w:id="21" w:name="_Toc296948500"/>
+      <w:bookmarkStart w:id="22" w:name="_Toc296964330"/>
       <w:r>
         <w:rPr>
           <w:rFonts w:ascii="Times New Roman" w:eastAsia="Times New Roman" w:hAnsi="Times New Roman" w:cs="Times New Roman"/>
@@ -7663,7 +8021,7 @@
         </w:rPr>
         <w:t>nhân vật chính (100%)</w:t>
       </w:r>
-      <w:bookmarkEnd w:id="21"/>
+      <w:bookmarkEnd w:id="22"/>
     </w:p>
     <w:p>
       <w:pPr>
@@ -7686,6 +8044,29 @@
           <w:szCs w:val="26"/>
         </w:rPr>
         <w:t>Khi đụng phải quái vật HP sẽ giảm dần.</w:t>
+      </w:r>
+    </w:p>
+    <w:p>
+      <w:pPr>
+        <w:pStyle w:val="ListParagraph"/>
+        <w:numPr>
+          <w:ilvl w:val="0"/>
+          <w:numId w:val="14"/>
+        </w:numPr>
+        <w:jc w:val="both"/>
+        <w:rPr>
+          <w:rFonts w:ascii="Times New Roman" w:hAnsi="Times New Roman" w:cs="Times New Roman"/>
+          <w:sz w:val="26"/>
+          <w:szCs w:val="26"/>
+        </w:rPr>
+      </w:pPr>
+      <w:r>
+        <w:rPr>
+          <w:rFonts w:ascii="Times New Roman" w:hAnsi="Times New Roman" w:cs="Times New Roman"/>
+          <w:sz w:val="26"/>
+          <w:szCs w:val="26"/>
+        </w:rPr>
+        <w:t>Có âm thanh thông báo.</w:t>
       </w:r>
     </w:p>
     <w:p>
@@ -7725,7 +8106,7 @@
                     </pic:cNvPicPr>
                   </pic:nvPicPr>
                   <pic:blipFill>
-                    <a:blip r:embed="rId31"/>
+                    <a:blip r:embed="rId32"/>
                     <a:srcRect/>
                     <a:stretch>
                       <a:fillRect/>
@@ -7818,7 +8199,7 @@
           <w:sz w:val="26"/>
         </w:rPr>
       </w:pPr>
-      <w:bookmarkStart w:id="22" w:name="_Toc296948501"/>
+      <w:bookmarkStart w:id="23" w:name="_Toc296964331"/>
       <w:r>
         <w:rPr>
           <w:rFonts w:ascii="Times New Roman" w:eastAsia="Times New Roman" w:hAnsi="Times New Roman" w:cs="Times New Roman"/>
@@ -7833,7 +8214,7 @@
         </w:rPr>
         <w:t>lý khi nhân vật chính di chuyển (75%)</w:t>
       </w:r>
-      <w:bookmarkEnd w:id="22"/>
+      <w:bookmarkEnd w:id="23"/>
     </w:p>
     <w:p>
       <w:pPr>
@@ -7879,6 +8260,29 @@
           <w:szCs w:val="26"/>
         </w:rPr>
         <w:t>Hướng nhân vật tùy thuộc vào hướng di chuyền.</w:t>
+      </w:r>
+    </w:p>
+    <w:p>
+      <w:pPr>
+        <w:pStyle w:val="ListParagraph"/>
+        <w:numPr>
+          <w:ilvl w:val="0"/>
+          <w:numId w:val="14"/>
+        </w:numPr>
+        <w:jc w:val="both"/>
+        <w:rPr>
+          <w:rFonts w:ascii="Times New Roman" w:hAnsi="Times New Roman" w:cs="Times New Roman"/>
+          <w:sz w:val="26"/>
+          <w:szCs w:val="26"/>
+        </w:rPr>
+      </w:pPr>
+      <w:r>
+        <w:rPr>
+          <w:rFonts w:ascii="Times New Roman" w:hAnsi="Times New Roman" w:cs="Times New Roman"/>
+          <w:sz w:val="26"/>
+          <w:szCs w:val="26"/>
+        </w:rPr>
+        <w:t>Có âm thanh thông báo.</w:t>
       </w:r>
     </w:p>
     <w:p>
@@ -7917,7 +8321,7 @@
                     </pic:cNvPicPr>
                   </pic:nvPicPr>
                   <pic:blipFill>
-                    <a:blip r:embed="rId32"/>
+                    <a:blip r:embed="rId33"/>
                     <a:srcRect/>
                     <a:stretch>
                       <a:fillRect/>
@@ -7970,7 +8374,7 @@
                     </pic:cNvPicPr>
                   </pic:nvPicPr>
                   <pic:blipFill>
-                    <a:blip r:embed="rId33"/>
+                    <a:blip r:embed="rId34"/>
                     <a:srcRect/>
                     <a:stretch>
                       <a:fillRect/>
@@ -8063,13 +8467,12 @@
           <w:sz w:val="26"/>
         </w:rPr>
       </w:pPr>
-      <w:bookmarkStart w:id="23" w:name="_Toc296948502"/>
+      <w:bookmarkStart w:id="24" w:name="_Toc296964332"/>
       <w:r>
         <w:rPr>
           <w:rFonts w:ascii="Times New Roman" w:eastAsia="Times New Roman" w:hAnsi="Times New Roman" w:cs="Times New Roman"/>
           <w:sz w:val="26"/>
         </w:rPr>
-        <w:lastRenderedPageBreak/>
         <w:t>Xử lý khi nhân vật chính nhảy</w:t>
       </w:r>
       <w:r>
@@ -8093,7 +8496,7 @@
         </w:rPr>
         <w:t>%)</w:t>
       </w:r>
-      <w:bookmarkEnd w:id="23"/>
+      <w:bookmarkEnd w:id="24"/>
     </w:p>
     <w:p>
       <w:pPr>
@@ -8154,7 +8557,7 @@
                     </pic:cNvPicPr>
                   </pic:nvPicPr>
                   <pic:blipFill>
-                    <a:blip r:embed="rId34"/>
+                    <a:blip r:embed="rId35"/>
                     <a:srcRect/>
                     <a:stretch>
                       <a:fillRect/>
@@ -8207,7 +8610,7 @@
                     </pic:cNvPicPr>
                   </pic:nvPicPr>
                   <pic:blipFill>
-                    <a:blip r:embed="rId35"/>
+                    <a:blip r:embed="rId36"/>
                     <a:srcRect/>
                     <a:stretch>
                       <a:fillRect/>
@@ -8277,6 +8680,7 @@
           <w:sz w:val="26"/>
           <w:szCs w:val="26"/>
         </w:rPr>
+        <w:lastRenderedPageBreak/>
         <w:drawing>
           <wp:inline distT="0" distB="0" distL="0" distR="0">
             <wp:extent cx="2962275" cy="1885950"/>
@@ -8295,7 +8699,7 @@
                     </pic:cNvPicPr>
                   </pic:nvPicPr>
                   <pic:blipFill>
-                    <a:blip r:embed="rId36"/>
+                    <a:blip r:embed="rId37"/>
                     <a:srcRect/>
                     <a:stretch>
                       <a:fillRect/>
@@ -8348,7 +8752,7 @@
                     </pic:cNvPicPr>
                   </pic:nvPicPr>
                   <pic:blipFill>
-                    <a:blip r:embed="rId37"/>
+                    <a:blip r:embed="rId38"/>
                     <a:srcRect/>
                     <a:stretch>
                       <a:fillRect/>
@@ -8422,7 +8826,6 @@
           <w:sz w:val="26"/>
           <w:szCs w:val="26"/>
         </w:rPr>
-        <w:lastRenderedPageBreak/>
         <w:t xml:space="preserve">Phần xử lý nằm trong lớp </w:t>
       </w:r>
       <w:r>
@@ -8455,7 +8858,7 @@
           <w:sz w:val="26"/>
         </w:rPr>
       </w:pPr>
-      <w:bookmarkStart w:id="24" w:name="_Toc296948503"/>
+      <w:bookmarkStart w:id="25" w:name="_Toc296964333"/>
       <w:r>
         <w:rPr>
           <w:rFonts w:ascii="Times New Roman" w:eastAsia="Times New Roman" w:hAnsi="Times New Roman" w:cs="Times New Roman"/>
@@ -8463,7 +8866,7 @@
         </w:rPr>
         <w:t>Thiết kế xử lý âm thanh cho mỗi màn chơi.</w:t>
       </w:r>
-      <w:bookmarkEnd w:id="24"/>
+      <w:bookmarkEnd w:id="25"/>
     </w:p>
     <w:p>
       <w:pPr>
@@ -8646,7 +9049,7 @@
           <w:szCs w:val="26"/>
         </w:rPr>
       </w:pPr>
-      <w:bookmarkStart w:id="25" w:name="_Toc296948504"/>
+      <w:bookmarkStart w:id="26" w:name="_Toc296964334"/>
       <w:r>
         <w:rPr>
           <w:rFonts w:ascii="Times New Roman" w:eastAsia="Times New Roman" w:hAnsi="Times New Roman" w:cs="Times New Roman"/>
@@ -8655,7 +9058,7 @@
         </w:rPr>
         <w:t>Ưu  - Khuyết – Khả năng cải tiến</w:t>
       </w:r>
-      <w:bookmarkEnd w:id="25"/>
+      <w:bookmarkEnd w:id="26"/>
     </w:p>
     <w:p>
       <w:pPr>
@@ -9029,15 +9432,17 @@
           <w:szCs w:val="26"/>
         </w:rPr>
       </w:pPr>
-      <w:bookmarkStart w:id="26" w:name="_Toc296948505"/>
+      <w:bookmarkStart w:id="27" w:name="_Toc296964335"/>
       <w:r>
         <w:rPr>
           <w:rFonts w:ascii="Times New Roman" w:eastAsia="Times New Roman" w:hAnsi="Times New Roman" w:cs="Times New Roman"/>
           <w:sz w:val="26"/>
           <w:szCs w:val="26"/>
         </w:rPr>
+        <w:lastRenderedPageBreak/>
         <w:t>Thuận lợi – khó khăn</w:t>
       </w:r>
+      <w:bookmarkEnd w:id="27"/>
     </w:p>
     <w:p>
       <w:pPr>
@@ -9090,6 +9495,29 @@
         <w:pStyle w:val="ListParagraph"/>
         <w:numPr>
           <w:ilvl w:val="0"/>
+          <w:numId w:val="14"/>
+        </w:numPr>
+        <w:jc w:val="both"/>
+        <w:rPr>
+          <w:rFonts w:ascii="Times New Roman" w:hAnsi="Times New Roman" w:cs="Times New Roman"/>
+          <w:sz w:val="26"/>
+          <w:szCs w:val="26"/>
+        </w:rPr>
+      </w:pPr>
+      <w:r>
+        <w:rPr>
+          <w:rFonts w:ascii="Times New Roman" w:hAnsi="Times New Roman" w:cs="Times New Roman"/>
+          <w:sz w:val="26"/>
+          <w:szCs w:val="26"/>
+        </w:rPr>
+        <w:t>Khó khăn</w:t>
+      </w:r>
+    </w:p>
+    <w:p>
+      <w:pPr>
+        <w:pStyle w:val="ListParagraph"/>
+        <w:numPr>
+          <w:ilvl w:val="0"/>
           <w:numId w:val="2"/>
         </w:numPr>
         <w:ind w:left="2520"/>
@@ -9105,8 +9533,90 @@
           <w:sz w:val="26"/>
           <w:szCs w:val="26"/>
         </w:rPr>
-        <w:t>Có ebook tham khảo.</w:t>
-      </w:r>
+        <w:t>Resource không đồng nhất nên khó xử lý.</w:t>
+      </w:r>
+    </w:p>
+    <w:p>
+      <w:pPr>
+        <w:pStyle w:val="ListParagraph"/>
+        <w:numPr>
+          <w:ilvl w:val="0"/>
+          <w:numId w:val="2"/>
+        </w:numPr>
+        <w:ind w:left="2520"/>
+        <w:rPr>
+          <w:rFonts w:ascii="Times New Roman" w:hAnsi="Times New Roman" w:cs="Times New Roman"/>
+          <w:sz w:val="26"/>
+          <w:szCs w:val="26"/>
+        </w:rPr>
+      </w:pPr>
+      <w:r>
+        <w:rPr>
+          <w:rFonts w:ascii="Times New Roman" w:hAnsi="Times New Roman" w:cs="Times New Roman"/>
+          <w:sz w:val="26"/>
+          <w:szCs w:val="26"/>
+        </w:rPr>
+        <w:t xml:space="preserve">Một số khó khăn </w:t>
+      </w:r>
+      <w:r>
+        <w:rPr>
+          <w:rFonts w:ascii="Times New Roman" w:hAnsi="Times New Roman" w:cs="Times New Roman"/>
+          <w:sz w:val="26"/>
+          <w:szCs w:val="26"/>
+        </w:rPr>
+        <w:t xml:space="preserve">về xử lý </w:t>
+      </w:r>
+      <w:r>
+        <w:rPr>
+          <w:rFonts w:ascii="Times New Roman" w:hAnsi="Times New Roman" w:cs="Times New Roman"/>
+          <w:sz w:val="26"/>
+          <w:szCs w:val="26"/>
+        </w:rPr>
+        <w:t>không thể tra cứu trên google.</w:t>
+      </w:r>
+    </w:p>
+    <w:p>
+      <w:pPr>
+        <w:pStyle w:val="ListParagraph"/>
+        <w:numPr>
+          <w:ilvl w:val="0"/>
+          <w:numId w:val="2"/>
+        </w:numPr>
+        <w:ind w:left="2520"/>
+        <w:rPr>
+          <w:rFonts w:ascii="Times New Roman" w:hAnsi="Times New Roman" w:cs="Times New Roman"/>
+          <w:sz w:val="26"/>
+          <w:szCs w:val="26"/>
+        </w:rPr>
+      </w:pPr>
+      <w:r>
+        <w:rPr>
+          <w:rFonts w:ascii="Times New Roman" w:hAnsi="Times New Roman" w:cs="Times New Roman"/>
+          <w:sz w:val="26"/>
+          <w:szCs w:val="26"/>
+        </w:rPr>
+        <w:t>Xử lý liên quan nhiều đến tính toán.</w:t>
+      </w:r>
+    </w:p>
+    <w:p>
+      <w:pPr>
+        <w:pStyle w:val="Heading1"/>
+        <w:rPr>
+          <w:rFonts w:ascii="Times New Roman" w:eastAsia="Times New Roman" w:hAnsi="Times New Roman" w:cs="Times New Roman"/>
+          <w:sz w:val="26"/>
+          <w:szCs w:val="26"/>
+        </w:rPr>
+      </w:pPr>
+      <w:bookmarkStart w:id="28" w:name="_Toc296964336"/>
+      <w:r>
+        <w:rPr>
+          <w:rFonts w:ascii="Times New Roman" w:eastAsia="Times New Roman" w:hAnsi="Times New Roman" w:cs="Times New Roman"/>
+          <w:sz w:val="26"/>
+          <w:szCs w:val="26"/>
+        </w:rPr>
+        <w:t>Tài liệu tham khảo</w:t>
+      </w:r>
+      <w:bookmarkEnd w:id="28"/>
     </w:p>
     <w:p>
       <w:pPr>
@@ -9128,7 +9638,75 @@
           <w:sz w:val="26"/>
           <w:szCs w:val="26"/>
         </w:rPr>
-        <w:t>Khó khăn</w:t>
+        <w:t xml:space="preserve">Thông tin chi tiết trong tập tin </w:t>
+      </w:r>
+      <w:r>
+        <w:rPr>
+          <w:rFonts w:ascii="Times New Roman" w:hAnsi="Times New Roman" w:cs="Times New Roman"/>
+          <w:sz w:val="26"/>
+          <w:szCs w:val="26"/>
+        </w:rPr>
+        <w:t>ChecklistReference</w:t>
+      </w:r>
+      <w:r>
+        <w:rPr>
+          <w:rFonts w:ascii="Times New Roman" w:hAnsi="Times New Roman" w:cs="Times New Roman"/>
+          <w:sz w:val="26"/>
+          <w:szCs w:val="26"/>
+        </w:rPr>
+        <w:t>.xlsx</w:t>
+      </w:r>
+      <w:r>
+        <w:rPr>
+          <w:rFonts w:ascii="Times New Roman" w:hAnsi="Times New Roman" w:cs="Times New Roman"/>
+          <w:sz w:val="26"/>
+          <w:szCs w:val="26"/>
+        </w:rPr>
+        <w:t>.</w:t>
+      </w:r>
+    </w:p>
+    <w:p>
+      <w:pPr>
+        <w:pStyle w:val="Heading1"/>
+        <w:rPr>
+          <w:rFonts w:ascii="Times New Roman" w:eastAsia="Times New Roman" w:hAnsi="Times New Roman" w:cs="Times New Roman"/>
+          <w:sz w:val="26"/>
+          <w:szCs w:val="26"/>
+        </w:rPr>
+      </w:pPr>
+      <w:bookmarkStart w:id="29" w:name="_Toc296964337"/>
+      <w:r>
+        <w:rPr>
+          <w:rFonts w:ascii="Times New Roman" w:eastAsia="Times New Roman" w:hAnsi="Times New Roman" w:cs="Times New Roman"/>
+          <w:sz w:val="26"/>
+          <w:szCs w:val="26"/>
+        </w:rPr>
+        <w:t>Thông Tin Liên Lạc:</w:t>
+      </w:r>
+      <w:bookmarkEnd w:id="29"/>
+    </w:p>
+    <w:p>
+      <w:pPr>
+        <w:pStyle w:val="ListParagraph"/>
+        <w:numPr>
+          <w:ilvl w:val="0"/>
+          <w:numId w:val="1"/>
+        </w:numPr>
+        <w:ind w:left="1440"/>
+        <w:rPr>
+          <w:rFonts w:ascii="Times New Roman" w:hAnsi="Times New Roman" w:cs="Times New Roman"/>
+          <w:sz w:val="26"/>
+          <w:szCs w:val="26"/>
+        </w:rPr>
+      </w:pPr>
+      <w:r>
+        <w:rPr>
+          <w:rFonts w:ascii="Times New Roman" w:hAnsi="Times New Roman" w:cs="Times New Roman"/>
+          <w:sz w:val="26"/>
+          <w:szCs w:val="26"/>
+          <w:highlight w:val="lightGray"/>
+        </w:rPr>
+        <w:t>Nếu gặp trục trặc trong quá trình chạy thì có thể liên hệ thông tin sau đây:</w:t>
       </w:r>
     </w:p>
     <w:p>
@@ -9151,7 +9729,16 @@
           <w:sz w:val="26"/>
           <w:szCs w:val="26"/>
         </w:rPr>
-        <w:t>Resource không đồng nhất nên khó xử lý.</w:t>
+        <w:t xml:space="preserve">Họ Tên: </w:t>
+      </w:r>
+      <w:r>
+        <w:rPr>
+          <w:rFonts w:ascii="Times New Roman" w:hAnsi="Times New Roman" w:cs="Times New Roman"/>
+          <w:b/>
+          <w:sz w:val="26"/>
+          <w:szCs w:val="26"/>
+        </w:rPr>
+        <w:t>Phan Nhật Tiến.</w:t>
       </w:r>
     </w:p>
     <w:p>
@@ -9174,214 +9761,9 @@
           <w:sz w:val="26"/>
           <w:szCs w:val="26"/>
         </w:rPr>
-        <w:t xml:space="preserve">Một số khó khăn </w:t>
-      </w:r>
-      <w:r>
-        <w:rPr>
-          <w:rFonts w:ascii="Times New Roman" w:hAnsi="Times New Roman" w:cs="Times New Roman"/>
-          <w:sz w:val="26"/>
-          <w:szCs w:val="26"/>
-        </w:rPr>
-        <w:t xml:space="preserve">về xử lý </w:t>
-      </w:r>
-      <w:r>
-        <w:rPr>
-          <w:rFonts w:ascii="Times New Roman" w:hAnsi="Times New Roman" w:cs="Times New Roman"/>
-          <w:sz w:val="26"/>
-          <w:szCs w:val="26"/>
-        </w:rPr>
-        <w:t>không thể tra cứu trên google.</w:t>
-      </w:r>
-    </w:p>
-    <w:p>
-      <w:pPr>
-        <w:pStyle w:val="ListParagraph"/>
-        <w:numPr>
-          <w:ilvl w:val="0"/>
-          <w:numId w:val="2"/>
-        </w:numPr>
-        <w:ind w:left="2520"/>
-        <w:rPr>
-          <w:rFonts w:ascii="Times New Roman" w:hAnsi="Times New Roman" w:cs="Times New Roman"/>
-          <w:sz w:val="26"/>
-          <w:szCs w:val="26"/>
-        </w:rPr>
-      </w:pPr>
-      <w:r>
-        <w:rPr>
-          <w:rFonts w:ascii="Times New Roman" w:hAnsi="Times New Roman" w:cs="Times New Roman"/>
-          <w:sz w:val="26"/>
-          <w:szCs w:val="26"/>
-        </w:rPr>
-        <w:t>Xử lý liên quan nhiều đến tính toán.</w:t>
-      </w:r>
-    </w:p>
-    <w:p>
-      <w:pPr>
-        <w:pStyle w:val="Heading1"/>
-        <w:rPr>
-          <w:rFonts w:ascii="Times New Roman" w:eastAsia="Times New Roman" w:hAnsi="Times New Roman" w:cs="Times New Roman"/>
-          <w:sz w:val="26"/>
-          <w:szCs w:val="26"/>
-        </w:rPr>
-      </w:pPr>
-      <w:r>
-        <w:rPr>
-          <w:rFonts w:ascii="Times New Roman" w:eastAsia="Times New Roman" w:hAnsi="Times New Roman" w:cs="Times New Roman"/>
-          <w:sz w:val="26"/>
-          <w:szCs w:val="26"/>
-        </w:rPr>
-        <w:t>Tài liệu tham khảo</w:t>
-      </w:r>
-      <w:bookmarkEnd w:id="26"/>
-    </w:p>
-    <w:p>
-      <w:pPr>
-        <w:pStyle w:val="ListParagraph"/>
-        <w:numPr>
-          <w:ilvl w:val="0"/>
-          <w:numId w:val="14"/>
-        </w:numPr>
-        <w:jc w:val="both"/>
-        <w:rPr>
-          <w:rFonts w:ascii="Times New Roman" w:hAnsi="Times New Roman" w:cs="Times New Roman"/>
-          <w:sz w:val="26"/>
-          <w:szCs w:val="26"/>
-        </w:rPr>
-      </w:pPr>
-      <w:r>
-        <w:rPr>
-          <w:rFonts w:ascii="Times New Roman" w:hAnsi="Times New Roman" w:cs="Times New Roman"/>
-          <w:sz w:val="26"/>
-          <w:szCs w:val="26"/>
-        </w:rPr>
-        <w:t xml:space="preserve">Thông tin chi tiết trong tập tin </w:t>
-      </w:r>
-      <w:r>
-        <w:rPr>
-          <w:rFonts w:ascii="Times New Roman" w:hAnsi="Times New Roman" w:cs="Times New Roman"/>
-          <w:sz w:val="26"/>
-          <w:szCs w:val="26"/>
-        </w:rPr>
-        <w:t>ChecklistReference</w:t>
-      </w:r>
-      <w:r>
-        <w:rPr>
-          <w:rFonts w:ascii="Times New Roman" w:hAnsi="Times New Roman" w:cs="Times New Roman"/>
-          <w:sz w:val="26"/>
-          <w:szCs w:val="26"/>
-        </w:rPr>
-        <w:t>.xlsx</w:t>
-      </w:r>
-      <w:r>
-        <w:rPr>
-          <w:rFonts w:ascii="Times New Roman" w:hAnsi="Times New Roman" w:cs="Times New Roman"/>
-          <w:sz w:val="26"/>
-          <w:szCs w:val="26"/>
-        </w:rPr>
-        <w:t>.</w:t>
-      </w:r>
-    </w:p>
-    <w:p>
-      <w:pPr>
-        <w:pStyle w:val="Heading1"/>
-        <w:rPr>
-          <w:rFonts w:ascii="Times New Roman" w:eastAsia="Times New Roman" w:hAnsi="Times New Roman" w:cs="Times New Roman"/>
-          <w:sz w:val="26"/>
-          <w:szCs w:val="26"/>
-        </w:rPr>
-      </w:pPr>
-      <w:bookmarkStart w:id="27" w:name="_Toc296948506"/>
-      <w:r>
-        <w:rPr>
-          <w:rFonts w:ascii="Times New Roman" w:eastAsia="Times New Roman" w:hAnsi="Times New Roman" w:cs="Times New Roman"/>
-          <w:sz w:val="26"/>
-          <w:szCs w:val="26"/>
-        </w:rPr>
-        <w:lastRenderedPageBreak/>
-        <w:t>Thông Tin Liên Lạc:</w:t>
-      </w:r>
-      <w:bookmarkEnd w:id="27"/>
-    </w:p>
-    <w:p>
-      <w:pPr>
-        <w:pStyle w:val="ListParagraph"/>
-        <w:numPr>
-          <w:ilvl w:val="0"/>
-          <w:numId w:val="1"/>
-        </w:numPr>
-        <w:ind w:left="1440"/>
-        <w:rPr>
-          <w:rFonts w:ascii="Times New Roman" w:hAnsi="Times New Roman" w:cs="Times New Roman"/>
-          <w:sz w:val="26"/>
-          <w:szCs w:val="26"/>
-        </w:rPr>
-      </w:pPr>
-      <w:r>
-        <w:rPr>
-          <w:rFonts w:ascii="Times New Roman" w:hAnsi="Times New Roman" w:cs="Times New Roman"/>
-          <w:sz w:val="26"/>
-          <w:szCs w:val="26"/>
-          <w:highlight w:val="lightGray"/>
-        </w:rPr>
-        <w:t>Nếu gặp trục trặc trong quá trình chạy thì có thể liên hệ thông tin sau đây:</w:t>
-      </w:r>
-    </w:p>
-    <w:p>
-      <w:pPr>
-        <w:pStyle w:val="ListParagraph"/>
-        <w:numPr>
-          <w:ilvl w:val="0"/>
-          <w:numId w:val="2"/>
-        </w:numPr>
-        <w:ind w:left="2520"/>
-        <w:rPr>
-          <w:rFonts w:ascii="Times New Roman" w:hAnsi="Times New Roman" w:cs="Times New Roman"/>
-          <w:sz w:val="26"/>
-          <w:szCs w:val="26"/>
-        </w:rPr>
-      </w:pPr>
-      <w:r>
-        <w:rPr>
-          <w:rFonts w:ascii="Times New Roman" w:hAnsi="Times New Roman" w:cs="Times New Roman"/>
-          <w:sz w:val="26"/>
-          <w:szCs w:val="26"/>
-        </w:rPr>
-        <w:t xml:space="preserve">Họ Tên: </w:t>
-      </w:r>
-      <w:r>
-        <w:rPr>
-          <w:rFonts w:ascii="Times New Roman" w:hAnsi="Times New Roman" w:cs="Times New Roman"/>
-          <w:b/>
-          <w:sz w:val="26"/>
-          <w:szCs w:val="26"/>
-        </w:rPr>
-        <w:t>Phan Nhật Tiến.</w:t>
-      </w:r>
-    </w:p>
-    <w:p>
-      <w:pPr>
-        <w:pStyle w:val="ListParagraph"/>
-        <w:numPr>
-          <w:ilvl w:val="0"/>
-          <w:numId w:val="2"/>
-        </w:numPr>
-        <w:ind w:left="2520"/>
-        <w:rPr>
-          <w:rFonts w:ascii="Times New Roman" w:hAnsi="Times New Roman" w:cs="Times New Roman"/>
-          <w:sz w:val="26"/>
-          <w:szCs w:val="26"/>
-        </w:rPr>
-      </w:pPr>
-      <w:r>
-        <w:rPr>
-          <w:rFonts w:ascii="Times New Roman" w:hAnsi="Times New Roman" w:cs="Times New Roman"/>
-          <w:sz w:val="26"/>
-          <w:szCs w:val="26"/>
-        </w:rPr>
         <w:t xml:space="preserve">Email: </w:t>
       </w:r>
-      <w:hyperlink r:id="rId38" w:history="1">
+      <w:hyperlink r:id="rId39" w:history="1">
         <w:r>
           <w:rPr>
             <w:rStyle w:val="Hyperlink"/>
@@ -9426,7 +9808,7 @@
       </w:r>
     </w:p>
     <w:sectPr>
-      <w:footerReference w:type="default" r:id="rId39"/>
+      <w:footerReference w:type="default" r:id="rId40"/>
       <w:pgSz w:w="12240" w:h="15840"/>
       <w:pgMar w:top="851" w:right="851" w:bottom="851" w:left="851" w:header="720" w:footer="720" w:gutter="0"/>
       <w:cols w:space="720"/>
@@ -9482,7 +9864,7 @@
             <w:rPr>
               <w:noProof/>
             </w:rPr>
-            <w:t>7</w:t>
+            <w:t>2</w:t>
           </w:r>
         </w:fldSimple>
       </w:p>

</xml_diff>